<commit_message>
update figures and text
</commit_message>
<xml_diff>
--- a/paper/nuclear_cytosol_first_draft_AJP.docx
+++ b/paper/nuclear_cytosol_first_draft_AJP.docx
@@ -16,7 +16,15 @@
         <w:t xml:space="preserve">: Characterizing </w:t>
       </w:r>
       <w:r>
-        <w:t xml:space="preserve">the nuclear and cytoplasmic transcriptomes </w:t>
+        <w:t xml:space="preserve">the nuclear and cytoplasmic </w:t>
+      </w:r>
+      <w:proofErr w:type="spellStart"/>
+      <w:r>
+        <w:t>transcriptomes</w:t>
+      </w:r>
+      <w:proofErr w:type="spellEnd"/>
+      <w:r>
+        <w:t xml:space="preserve"> </w:t>
       </w:r>
       <w:r>
         <w:t xml:space="preserve">in developing and mature human </w:t>
@@ -40,11 +48,16 @@
         <w:t>psychiatric disease</w:t>
       </w:r>
       <w:r>
-        <w:t xml:space="preserve"> gene dy</w:t>
+        <w:t xml:space="preserve"> gene </w:t>
+      </w:r>
+      <w:proofErr w:type="spellStart"/>
+      <w:r>
+        <w:t>dy</w:t>
       </w:r>
       <w:r>
         <w:t>sregulation</w:t>
       </w:r>
+      <w:proofErr w:type="spellEnd"/>
     </w:p>
     <w:p>
       <w:pPr>
@@ -63,17 +76,48 @@
       <w:r>
         <w:t xml:space="preserve">: Amanda J. Price, </w:t>
       </w:r>
-      <w:r>
-        <w:t xml:space="preserve">Taeyoung Hwang, Ran Tao, </w:t>
+      <w:proofErr w:type="spellStart"/>
+      <w:r>
+        <w:t>Taeyoung</w:t>
+      </w:r>
+      <w:proofErr w:type="spellEnd"/>
+      <w:r>
+        <w:t xml:space="preserve"> Hwang, Ran Tao, </w:t>
       </w:r>
       <w:r>
         <w:t xml:space="preserve">Emily E. Burke, </w:t>
       </w:r>
-      <w:r>
-        <w:t xml:space="preserve">Anandita Rajpurohit, </w:t>
-      </w:r>
-      <w:r>
-        <w:t>Jooheon Shin, Thomas Hyde, Joel E. Kleinman, Andrew E. Jaffe, Daniel R. Weinberger</w:t>
+      <w:proofErr w:type="spellStart"/>
+      <w:r>
+        <w:t>Anandita</w:t>
+      </w:r>
+      <w:proofErr w:type="spellEnd"/>
+      <w:r>
+        <w:t xml:space="preserve"> </w:t>
+      </w:r>
+      <w:proofErr w:type="spellStart"/>
+      <w:r>
+        <w:t>Rajpurohit</w:t>
+      </w:r>
+      <w:proofErr w:type="spellEnd"/>
+      <w:r>
+        <w:t xml:space="preserve">, </w:t>
+      </w:r>
+      <w:proofErr w:type="spellStart"/>
+      <w:r>
+        <w:t>Jooheon</w:t>
+      </w:r>
+      <w:proofErr w:type="spellEnd"/>
+      <w:r>
+        <w:t xml:space="preserve"> Shin, Thomas Hyde, Joel E. </w:t>
+      </w:r>
+      <w:proofErr w:type="spellStart"/>
+      <w:r>
+        <w:t>Kleinman</w:t>
+      </w:r>
+      <w:proofErr w:type="spellEnd"/>
+      <w:r>
+        <w:t>, Andrew E. Jaffe, Daniel R. Weinberger</w:t>
       </w:r>
     </w:p>
     <w:p>
@@ -94,25 +138,47 @@
     <w:p/>
     <w:p>
       <w:r>
-        <w:t>The diverse functions of t</w:t>
-      </w:r>
-      <w:r>
-        <w:t xml:space="preserve">ranscriptome </w:t>
+        <w:t xml:space="preserve">The diverse functions of </w:t>
+      </w:r>
+      <w:proofErr w:type="spellStart"/>
+      <w:r>
+        <w:t>t</w:t>
+      </w:r>
+      <w:r>
+        <w:t>ranscriptome</w:t>
+      </w:r>
+      <w:proofErr w:type="spellEnd"/>
+      <w:r>
+        <w:t xml:space="preserve"> </w:t>
       </w:r>
       <w:r>
         <w:t xml:space="preserve">compartmentalization by the nuclear membrane </w:t>
       </w:r>
       <w:r>
-        <w:t xml:space="preserve">are enacted via many </w:t>
-      </w:r>
-      <w:r>
-        <w:t xml:space="preserve">mechanisms, such as intron retention and RNA editing, </w:t>
+        <w:t xml:space="preserve">are enacted via </w:t>
+      </w:r>
+      <w:r>
+        <w:t>mechanisms</w:t>
+      </w:r>
+      <w:r>
+        <w:t xml:space="preserve"> such as i</w:t>
+      </w:r>
+      <w:r>
+        <w:t>ntron retention and RNA editing</w:t>
+      </w:r>
+      <w:r>
+        <w:t xml:space="preserve"> </w:t>
       </w:r>
       <w:r>
         <w:t xml:space="preserve">that </w:t>
       </w:r>
-      <w:r>
-        <w:t xml:space="preserve">are </w:t>
+      <w:proofErr w:type="gramStart"/>
+      <w:r>
+        <w:t>are</w:t>
+      </w:r>
+      <w:proofErr w:type="gramEnd"/>
+      <w:r>
+        <w:t xml:space="preserve"> </w:t>
       </w:r>
       <w:r>
         <w:t xml:space="preserve">used </w:t>
@@ -121,7 +187,13 @@
         <w:t>frequently</w:t>
       </w:r>
       <w:r>
-        <w:t xml:space="preserve"> in brain and are related to development</w:t>
+        <w:t xml:space="preserve"> in brain and are </w:t>
+      </w:r>
+      <w:r>
+        <w:t xml:space="preserve">involved in </w:t>
+      </w:r>
+      <w:r>
+        <w:t>development</w:t>
       </w:r>
       <w:r>
         <w:t>. C</w:t>
@@ -142,10 +214,30 @@
         <w:t xml:space="preserve">postmortem brain tissue. </w:t>
       </w:r>
       <w:r>
-        <w:t>Here we have characterized the nuclear and cytoplasmic transcriptomes from homogenate prenatal and adult human postmortem cortex using two sequencing libra</w:t>
-      </w:r>
-      <w:r>
-        <w:t>ry preparations. We find that although many genes are differentially expressed by fraction, developmental expression changes are similarly detectable in nuclear and cytoplasmic RNA. Across ages, RNA fractions were more similar in prenatal than adult cortex, and higher nuclear expression was associated with down-regulation in the opposite age. Intron retention was overall greater in nuclear RNA</w:t>
+        <w:t xml:space="preserve">To examine the relationship between RNA compartmentalization and development in human postmortem cortex, we isolated </w:t>
+      </w:r>
+      <w:r>
+        <w:t xml:space="preserve">nuclear and cytoplasmic </w:t>
+      </w:r>
+      <w:r>
+        <w:t xml:space="preserve">RNA from prenatal and adult homogenate cortical samples and performed RNA-sequencing using two </w:t>
+      </w:r>
+      <w:r>
+        <w:t>libra</w:t>
+      </w:r>
+      <w:r>
+        <w:t xml:space="preserve">ry preparations. We find that although many genes are differentially expressed by fraction, developmental expression changes are similarly detectable in nuclear </w:t>
+      </w:r>
+      <w:bookmarkStart w:id="0" w:name="_GoBack"/>
+      <w:bookmarkEnd w:id="0"/>
+      <w:r>
+        <w:t xml:space="preserve">and cytoplasmic RNA. Across ages, RNA fractions were more similar in prenatal than adult cortex, and higher nuclear expression was associated with </w:t>
+      </w:r>
+      <w:r>
+        <w:t xml:space="preserve">reduced expression </w:t>
+      </w:r>
+      <w:r>
+        <w:t>in the opposite age. Intron retention was overall greater in nuclear RNA</w:t>
       </w:r>
       <w:r>
         <w:t>;</w:t>
@@ -261,13 +353,21 @@
         <w:t>via</w:t>
       </w:r>
       <w:r>
-        <w:t xml:space="preserve"> the compartmentalization of the trans</w:t>
+        <w:t xml:space="preserve"> the compartmentalization of the </w:t>
+      </w:r>
+      <w:proofErr w:type="spellStart"/>
+      <w:r>
+        <w:t>trans</w:t>
       </w:r>
       <w:r>
         <w:t>c</w:t>
       </w:r>
       <w:r>
-        <w:t xml:space="preserve">riptome </w:t>
+        <w:t>riptome</w:t>
+      </w:r>
+      <w:proofErr w:type="spellEnd"/>
+      <w:r>
+        <w:t xml:space="preserve"> </w:t>
       </w:r>
       <w:r>
         <w:t>by the nuclear membrane. Taking a snapshot of the composition of each RNA compartment captures factors of both chance and purpose at work: f</w:t>
@@ -585,8 +685,13 @@
       <w:r>
         <w:t xml:space="preserve"> </w:t>
       </w:r>
-      <w:r>
-        <w:t xml:space="preserve">exosome </w:t>
+      <w:proofErr w:type="spellStart"/>
+      <w:r>
+        <w:t>exosome</w:t>
+      </w:r>
+      <w:proofErr w:type="spellEnd"/>
+      <w:r>
+        <w:t xml:space="preserve"> </w:t>
       </w:r>
       <w:r>
         <w:t>degradation, or via nonsense mediated decay (NMD) in the cytoplasm</w:t>
@@ -725,10 +830,18 @@
         <w:t xml:space="preserve"> t</w:t>
       </w:r>
       <w:r>
-        <w:t>hat disruption of proper nucleo</w:t>
-      </w:r>
-      <w:r>
-        <w:t>cytoplasmic transport of protein</w:t>
+        <w:t xml:space="preserve">hat disruption of proper </w:t>
+      </w:r>
+      <w:proofErr w:type="spellStart"/>
+      <w:r>
+        <w:t>nucleo</w:t>
+      </w:r>
+      <w:r>
+        <w:t>cytoplasmic</w:t>
+      </w:r>
+      <w:proofErr w:type="spellEnd"/>
+      <w:r>
+        <w:t xml:space="preserve"> transport of protein</w:t>
       </w:r>
       <w:r>
         <w:t>s</w:t>
@@ -736,8 +849,13 @@
       <w:r>
         <w:t xml:space="preserve"> and RNA plays a role in aging as well as neurodegenerative disorders such as </w:t>
       </w:r>
-      <w:r>
-        <w:t>fronto-temporal dementia and am</w:t>
+      <w:proofErr w:type="spellStart"/>
+      <w:r>
+        <w:t>fronto</w:t>
+      </w:r>
+      <w:proofErr w:type="spellEnd"/>
+      <w:r>
+        <w:t>-temporal dementia and am</w:t>
       </w:r>
       <w:r>
         <w:t>yotrophic lateral sclerosis</w:t>
@@ -768,7 +886,15 @@
         <w:t xml:space="preserve"> </w:t>
       </w:r>
       <w:r>
-        <w:t xml:space="preserve">Given this accumulation of evidence, subcellular RNA localization may therefore play an underappreciated role in the etiology of developmental brain disorders. Although nuclear and cytoplasmic transcriptomes have been assessed using </w:t>
+        <w:t xml:space="preserve">Given this accumulation of evidence, subcellular RNA localization may therefore play an underappreciated role in the etiology of developmental brain disorders. Although nuclear and cytoplasmic </w:t>
+      </w:r>
+      <w:proofErr w:type="spellStart"/>
+      <w:r>
+        <w:t>transcriptomes</w:t>
+      </w:r>
+      <w:proofErr w:type="spellEnd"/>
+      <w:r>
+        <w:t xml:space="preserve"> have been assessed using </w:t>
       </w:r>
       <w:r>
         <w:rPr>
@@ -936,11 +1062,16 @@
         <w:t>cytoplasmic</w:t>
       </w:r>
       <w:r>
-        <w:t xml:space="preserve"> transcriptome</w:t>
+        <w:t xml:space="preserve"> </w:t>
+      </w:r>
+      <w:proofErr w:type="spellStart"/>
+      <w:r>
+        <w:t>transcriptome</w:t>
       </w:r>
       <w:r>
         <w:t>s</w:t>
       </w:r>
+      <w:proofErr w:type="spellEnd"/>
       <w:r>
         <w:t xml:space="preserve"> in developing and mature prefrontal cortex using two RNA sequencing library preparation methods</w:t>
       </w:r>
@@ -1029,11 +1160,7 @@
         <w:t>confirm</w:t>
       </w:r>
       <w:r>
-        <w:t xml:space="preserve">ed not to be globally associated with RNA localization, although editing sites unique to a compartment in a specific age were </w:t>
-      </w:r>
-      <w:r>
-        <w:lastRenderedPageBreak/>
-        <w:t xml:space="preserve">associated with higher expression in that compartment. </w:t>
+        <w:t xml:space="preserve">ed not to be globally associated with RNA localization, although editing sites unique to a compartment in a specific age were associated with higher expression in that compartment. </w:t>
       </w:r>
       <w:r>
         <w:t>Finally, we found nuclear-enriched genes in both prenatal and adult cortex to be enriched in psychiatric disorder gene sets.</w:t>
@@ -1064,6 +1191,7 @@
       <w:pPr>
         <w:ind w:firstLine="720"/>
       </w:pPr>
+      <w:proofErr w:type="gramStart"/>
       <w:r>
         <w:t>A</w:t>
       </w:r>
@@ -1082,6 +1210,7 @@
         </w:rPr>
         <w:t>.</w:t>
       </w:r>
+      <w:proofErr w:type="gramEnd"/>
       <w:r>
         <w:rPr>
           <w:color w:val="0000FF"/>
@@ -1122,7 +1251,15 @@
         <w:t xml:space="preserve"> and three adult human brains. </w:t>
       </w:r>
       <w:r>
-        <w:t xml:space="preserve">Because total RNA from a given sample is dominated by rRNA, different strategies </w:t>
+        <w:t xml:space="preserve">Because total RNA from a given sample is dominated by </w:t>
+      </w:r>
+      <w:proofErr w:type="spellStart"/>
+      <w:r>
+        <w:t>rRNA</w:t>
+      </w:r>
+      <w:proofErr w:type="spellEnd"/>
+      <w:r>
+        <w:t xml:space="preserve">, different strategies </w:t>
       </w:r>
       <w:r>
         <w:t>can be employed to improve the signal of other RNA species in the sequencing data</w:t>
@@ -1150,7 +1287,15 @@
         <w:t xml:space="preserve">. </w:t>
       </w:r>
       <w:r>
-        <w:t xml:space="preserve">“PolyA” </w:t>
+        <w:t>“</w:t>
+      </w:r>
+      <w:proofErr w:type="spellStart"/>
+      <w:r>
+        <w:t>PolyA</w:t>
+      </w:r>
+      <w:proofErr w:type="spellEnd"/>
+      <w:r>
+        <w:t xml:space="preserve">” </w:t>
       </w:r>
       <w:r>
         <w:t xml:space="preserve">library preparation </w:t>
@@ -1161,8 +1306,13 @@
       <w:r>
         <w:t xml:space="preserve"> </w:t>
       </w:r>
-      <w:r>
-        <w:t xml:space="preserve">polyadenylated </w:t>
+      <w:proofErr w:type="spellStart"/>
+      <w:r>
+        <w:t>polyadenylated</w:t>
+      </w:r>
+      <w:proofErr w:type="spellEnd"/>
+      <w:r>
+        <w:t xml:space="preserve"> </w:t>
       </w:r>
       <w:r>
         <w:t>transcripts</w:t>
@@ -1171,16 +1321,48 @@
         <w:t xml:space="preserve"> via a pull-down step</w:t>
       </w:r>
       <w:r>
-        <w:t>, while “Ribozero” library pr</w:t>
-      </w:r>
-      <w:r>
-        <w:t>eparation relies on a r</w:t>
-      </w:r>
-      <w:r>
-        <w:t xml:space="preserve">RNA depletion step. </w:t>
-      </w:r>
-      <w:r>
-        <w:t xml:space="preserve">Together, these library methods capture the transcriptomic diversity in these subcellular compartments </w:t>
+        <w:t>, while “</w:t>
+      </w:r>
+      <w:proofErr w:type="spellStart"/>
+      <w:r>
+        <w:t>Ribozero</w:t>
+      </w:r>
+      <w:proofErr w:type="spellEnd"/>
+      <w:r>
+        <w:t>” library pr</w:t>
+      </w:r>
+      <w:r>
+        <w:t xml:space="preserve">eparation relies on </w:t>
+      </w:r>
+      <w:proofErr w:type="gramStart"/>
+      <w:r>
+        <w:t>a</w:t>
+      </w:r>
+      <w:proofErr w:type="gramEnd"/>
+      <w:r>
+        <w:t xml:space="preserve"> </w:t>
+      </w:r>
+      <w:proofErr w:type="spellStart"/>
+      <w:r>
+        <w:t>r</w:t>
+      </w:r>
+      <w:r>
+        <w:t>RNA</w:t>
+      </w:r>
+      <w:proofErr w:type="spellEnd"/>
+      <w:r>
+        <w:t xml:space="preserve"> depletion step. </w:t>
+      </w:r>
+      <w:r>
+        <w:t xml:space="preserve">Together, these library methods capture the </w:t>
+      </w:r>
+      <w:proofErr w:type="spellStart"/>
+      <w:r>
+        <w:t>transcriptomic</w:t>
+      </w:r>
+      <w:proofErr w:type="spellEnd"/>
+      <w:r>
+        <w:t xml:space="preserve"> diversity in these subcellular compartments </w:t>
       </w:r>
       <w:r>
         <w:t>in</w:t>
@@ -1195,10 +1377,23 @@
         <w:t xml:space="preserve">for </w:t>
       </w:r>
       <w:r>
-        <w:t xml:space="preserve">mature mRNA and unpolyadenylated transcripts (e.g., </w:t>
-      </w:r>
-      <w:r>
-        <w:t>ncRNA or pre-mRNA)</w:t>
+        <w:t xml:space="preserve">mature mRNA and </w:t>
+      </w:r>
+      <w:proofErr w:type="spellStart"/>
+      <w:r>
+        <w:t>unpolyadenylated</w:t>
+      </w:r>
+      <w:proofErr w:type="spellEnd"/>
+      <w:r>
+        <w:t xml:space="preserve"> transcripts (e.g., </w:t>
+      </w:r>
+      <w:proofErr w:type="spellStart"/>
+      <w:r>
+        <w:t>ncRNA</w:t>
+      </w:r>
+      <w:proofErr w:type="spellEnd"/>
+      <w:r>
+        <w:t xml:space="preserve"> or pre-mRNA)</w:t>
       </w:r>
       <w:r>
         <w:t xml:space="preserve">, as seen in </w:t>
@@ -1246,7 +1441,15 @@
         <w:t xml:space="preserve"> </w:t>
       </w:r>
       <w:r>
-        <w:t xml:space="preserve">“Ribozero” sample failed quality control and was discarded. Demographic and sequencing information can be found in </w:t>
+        <w:t>“</w:t>
+      </w:r>
+      <w:proofErr w:type="spellStart"/>
+      <w:r>
+        <w:t>Ribozero</w:t>
+      </w:r>
+      <w:proofErr w:type="spellEnd"/>
+      <w:r>
+        <w:t xml:space="preserve">” sample failed quality control and was discarded. Demographic and sequencing information can be found in </w:t>
       </w:r>
       <w:r>
         <w:rPr>
@@ -1297,7 +1500,15 @@
         <w:t>cytoplasmic</w:t>
       </w:r>
       <w:r>
-        <w:t xml:space="preserve"> “PolyA” sample</w:t>
+        <w:t xml:space="preserve"> “</w:t>
+      </w:r>
+      <w:proofErr w:type="spellStart"/>
+      <w:r>
+        <w:t>PolyA</w:t>
+      </w:r>
+      <w:proofErr w:type="spellEnd"/>
+      <w:r>
+        <w:t>” sample</w:t>
       </w:r>
       <w:r>
         <w:t>s</w:t>
@@ -1306,7 +1517,15 @@
         <w:t xml:space="preserve"> </w:t>
       </w:r>
       <w:r>
-        <w:t>had higher read depth and were downsampled to a comparable depth</w:t>
+        <w:t xml:space="preserve">had higher read depth and were </w:t>
+      </w:r>
+      <w:proofErr w:type="spellStart"/>
+      <w:r>
+        <w:t>downsampled</w:t>
+      </w:r>
+      <w:proofErr w:type="spellEnd"/>
+      <w:r>
+        <w:t xml:space="preserve"> to a comparable depth</w:t>
       </w:r>
       <w:r>
         <w:t xml:space="preserve">. </w:t>
@@ -1321,7 +1540,15 @@
         <w:t>43,610</w:t>
       </w:r>
       <w:r>
-        <w:t xml:space="preserve"> ensembl genes were expressed </w:t>
+        <w:t xml:space="preserve"> </w:t>
+      </w:r>
+      <w:proofErr w:type="spellStart"/>
+      <w:r>
+        <w:t>ensembl</w:t>
+      </w:r>
+      <w:proofErr w:type="spellEnd"/>
+      <w:r>
+        <w:t xml:space="preserve"> genes were expressed </w:t>
       </w:r>
       <w:r>
         <w:t>across</w:t>
@@ -1675,13 +1902,26 @@
         <w:t>The proportion of reads aligning to introns was greater in the nucl</w:t>
       </w:r>
       <w:r>
-        <w:t>eus than the cytoplasm in both P</w:t>
-      </w:r>
-      <w:r>
-        <w:t xml:space="preserve">olyA and </w:t>
-      </w:r>
-      <w:r>
-        <w:t>Ribozero samples (</w:t>
+        <w:t xml:space="preserve">eus than the cytoplasm in both </w:t>
+      </w:r>
+      <w:proofErr w:type="spellStart"/>
+      <w:r>
+        <w:t>P</w:t>
+      </w:r>
+      <w:r>
+        <w:t>olyA</w:t>
+      </w:r>
+      <w:proofErr w:type="spellEnd"/>
+      <w:r>
+        <w:t xml:space="preserve"> and </w:t>
+      </w:r>
+      <w:proofErr w:type="spellStart"/>
+      <w:r>
+        <w:t>Ribozero</w:t>
+      </w:r>
+      <w:proofErr w:type="spellEnd"/>
+      <w:r>
+        <w:t xml:space="preserve"> samples (</w:t>
       </w:r>
       <w:r>
         <w:t xml:space="preserve">t&gt;4.7, </w:t>
@@ -1787,7 +2027,55 @@
           <w:rFonts w:eastAsia="ＭＳ ゴシック"/>
           <w:color w:val="000000"/>
         </w:rPr>
-        <w:t xml:space="preserve">Because Ribozero libraries do not require polyadenylation for sequencing, a greater proportion of differentially expressed genes were non-coding in Ribozero samples </w:t>
+        <w:t xml:space="preserve">Because </w:t>
+      </w:r>
+      <w:proofErr w:type="spellStart"/>
+      <w:r>
+        <w:rPr>
+          <w:rFonts w:eastAsia="ＭＳ ゴシック"/>
+          <w:color w:val="000000"/>
+        </w:rPr>
+        <w:t>Ribozero</w:t>
+      </w:r>
+      <w:proofErr w:type="spellEnd"/>
+      <w:r>
+        <w:rPr>
+          <w:rFonts w:eastAsia="ＭＳ ゴシック"/>
+          <w:color w:val="000000"/>
+        </w:rPr>
+        <w:t xml:space="preserve"> libraries do not require </w:t>
+      </w:r>
+      <w:proofErr w:type="spellStart"/>
+      <w:r>
+        <w:rPr>
+          <w:rFonts w:eastAsia="ＭＳ ゴシック"/>
+          <w:color w:val="000000"/>
+        </w:rPr>
+        <w:t>polyadenylation</w:t>
+      </w:r>
+      <w:proofErr w:type="spellEnd"/>
+      <w:r>
+        <w:rPr>
+          <w:rFonts w:eastAsia="ＭＳ ゴシック"/>
+          <w:color w:val="000000"/>
+        </w:rPr>
+        <w:t xml:space="preserve"> for sequencing, a greater proportion of differentially expressed genes were non-coding in </w:t>
+      </w:r>
+      <w:proofErr w:type="spellStart"/>
+      <w:r>
+        <w:rPr>
+          <w:rFonts w:eastAsia="ＭＳ ゴシック"/>
+          <w:color w:val="000000"/>
+        </w:rPr>
+        <w:t>Ribozero</w:t>
+      </w:r>
+      <w:proofErr w:type="spellEnd"/>
+      <w:r>
+        <w:rPr>
+          <w:rFonts w:eastAsia="ＭＳ ゴシック"/>
+          <w:color w:val="000000"/>
+        </w:rPr>
+        <w:t xml:space="preserve"> samples </w:t>
       </w:r>
       <w:r>
         <w:t>(</w:t>
@@ -1810,11 +2098,19 @@
       <w:r>
         <w:t xml:space="preserve">greater expressed in the nuclear compartment in both adult and prenatal cortex were associated with </w:t>
       </w:r>
+      <w:proofErr w:type="spellStart"/>
       <w:r>
         <w:rPr>
           <w:rFonts w:cs="Times New Roman"/>
         </w:rPr>
-        <w:t>GTPase binding and protein serine/threonine kinase activity (FDR</w:t>
+        <w:t>GTPase</w:t>
+      </w:r>
+      <w:proofErr w:type="spellEnd"/>
+      <w:r>
+        <w:rPr>
+          <w:rFonts w:cs="Times New Roman"/>
+        </w:rPr>
+        <w:t xml:space="preserve"> binding and protein serine/threonine kinase activity (FDR</w:t>
       </w:r>
       <w:r>
         <w:rPr>
@@ -1865,7 +2161,15 @@
         <w:t>showed</w:t>
       </w:r>
       <w:r>
-        <w:t xml:space="preserve"> that sample age and library type were the largest contributors to transcriptomic </w:t>
+        <w:t xml:space="preserve"> that sample age and library type were the largest contributors to </w:t>
+      </w:r>
+      <w:proofErr w:type="spellStart"/>
+      <w:r>
+        <w:t>transcriptomic</w:t>
+      </w:r>
+      <w:proofErr w:type="spellEnd"/>
+      <w:r>
+        <w:t xml:space="preserve"> </w:t>
       </w:r>
       <w:r>
         <w:t>variation</w:t>
@@ -1913,11 +2217,7 @@
         <w:t>).</w:t>
       </w:r>
       <w:r>
-        <w:t xml:space="preserve"> Assessing developmental changes in both fractions </w:t>
-      </w:r>
-      <w:r>
-        <w:lastRenderedPageBreak/>
-        <w:t>identified similar numbers of differentially expressed genes</w:t>
+        <w:t xml:space="preserve"> Assessing developmental changes in both fractions identified similar numbers of differentially expressed genes</w:t>
       </w:r>
       <w:r>
         <w:t xml:space="preserve"> (</w:t>
@@ -2151,9 +2451,11 @@
       <w:r>
         <w:t xml:space="preserve">, </w:t>
       </w:r>
+      <w:proofErr w:type="gramStart"/>
       <w:r>
         <w:t>abs(</w:t>
       </w:r>
+      <w:proofErr w:type="gramEnd"/>
       <w:r>
         <w:t>L</w:t>
       </w:r>
@@ -2207,7 +2509,15 @@
         <w:t xml:space="preserve">difference </w:t>
       </w:r>
       <w:r>
-        <w:t>was also seen in Ribozero samples (</w:t>
+        <w:t xml:space="preserve">was also seen in </w:t>
+      </w:r>
+      <w:proofErr w:type="spellStart"/>
+      <w:r>
+        <w:t>Ribozero</w:t>
+      </w:r>
+      <w:proofErr w:type="spellEnd"/>
+      <w:r>
+        <w:t xml:space="preserve"> samples (</w:t>
       </w:r>
       <w:r>
         <w:rPr>
@@ -2970,11 +3280,7 @@
         <w:t>less</w:t>
       </w:r>
       <w:r>
-        <w:t xml:space="preserve"> expressed in nucleus </w:t>
-      </w:r>
-      <w:r>
-        <w:lastRenderedPageBreak/>
-        <w:t>in adult cortex (OR=</w:t>
+        <w:t xml:space="preserve"> expressed in nucleus in adult cortex (OR=</w:t>
       </w:r>
       <w:r>
         <w:t>0.038</w:t>
@@ -3145,9 +3451,11 @@
       <w:r>
         <w:t xml:space="preserve">, we characterized alternative splicing across the </w:t>
       </w:r>
+      <w:proofErr w:type="spellStart"/>
       <w:r>
         <w:t>PolyA</w:t>
       </w:r>
+      <w:proofErr w:type="spellEnd"/>
       <w:r>
         <w:t xml:space="preserve"> samples</w:t>
       </w:r>
@@ -3158,7 +3466,15 @@
         <w:t xml:space="preserve"> </w:t>
       </w:r>
       <w:r>
-        <w:t xml:space="preserve">Unlike in the Ribozero samples, in which the proportion of reads spanning splice junctions was lower in the nuclear than cytoplasmic </w:t>
+        <w:t xml:space="preserve">Unlike in the </w:t>
+      </w:r>
+      <w:proofErr w:type="spellStart"/>
+      <w:r>
+        <w:t>Ribozero</w:t>
+      </w:r>
+      <w:proofErr w:type="spellEnd"/>
+      <w:r>
+        <w:t xml:space="preserve"> samples, in which the proportion of reads spanning splice junctions was lower in the nuclear than cytoplasmic </w:t>
       </w:r>
       <w:r>
         <w:t xml:space="preserve">fraction </w:t>
@@ -3187,9 +3503,11 @@
       <w:r>
         <w:t xml:space="preserve"> </w:t>
       </w:r>
+      <w:proofErr w:type="spellStart"/>
       <w:r>
         <w:t>PolyA</w:t>
       </w:r>
+      <w:proofErr w:type="spellEnd"/>
       <w:r>
         <w:t xml:space="preserve"> samples</w:t>
       </w:r>
@@ -3218,7 +3536,15 @@
         <w:t>ere</w:t>
       </w:r>
       <w:r>
-        <w:t xml:space="preserve"> depleted by polyA-selection </w:t>
+        <w:t xml:space="preserve"> depleted by </w:t>
+      </w:r>
+      <w:proofErr w:type="spellStart"/>
+      <w:r>
+        <w:t>polyA</w:t>
+      </w:r>
+      <w:proofErr w:type="spellEnd"/>
+      <w:r>
+        <w:t xml:space="preserve">-selection </w:t>
       </w:r>
       <w:r>
         <w:t>(</w:t>
@@ -3253,9 +3579,11 @@
       <w:r>
         <w:t xml:space="preserve"> therefore done using the </w:t>
       </w:r>
+      <w:proofErr w:type="spellStart"/>
       <w:r>
         <w:t>PolyA</w:t>
       </w:r>
+      <w:proofErr w:type="spellEnd"/>
       <w:r>
         <w:t xml:space="preserve"> samples. </w:t>
       </w:r>
@@ -3810,18 +4138,19 @@
       <w:r>
         <w:t xml:space="preserve"> </w:t>
       </w:r>
-      <w:r>
-        <w:t xml:space="preserve">intronic </w:t>
+      <w:proofErr w:type="spellStart"/>
+      <w:r>
+        <w:t>intronic</w:t>
+      </w:r>
+      <w:proofErr w:type="spellEnd"/>
+      <w:r>
+        <w:t xml:space="preserve"> </w:t>
       </w:r>
       <w:r>
         <w:t>coverage</w:t>
       </w:r>
       <w:r>
-        <w:t xml:space="preserve">, and those with less than four reads spanning a splice junction involving one of the two exon-intron boundaries or less than four reads supporting intron inclusion at the exon-intron </w:t>
-      </w:r>
-      <w:r>
-        <w:lastRenderedPageBreak/>
-        <w:t>boundaries</w:t>
+        <w:t>, and those with less than four reads spanning a splice junction involving one of the two exon-intron boundaries or less than four reads supporting intron inclusion at the exon-intron boundaries</w:t>
       </w:r>
       <w:r>
         <w:t>.</w:t>
@@ -4148,7 +4477,23 @@
           <w:rFonts w:eastAsia="Times New Roman" w:cs="Times New Roman"/>
           <w:color w:val="000000"/>
         </w:rPr>
-        <w:t>(i.e., intronic reads divided by total intron and flanking exon reads) of greater than ze</w:t>
+        <w:t xml:space="preserve">(i.e., </w:t>
+      </w:r>
+      <w:proofErr w:type="spellStart"/>
+      <w:r>
+        <w:rPr>
+          <w:rFonts w:eastAsia="Times New Roman" w:cs="Times New Roman"/>
+          <w:color w:val="000000"/>
+        </w:rPr>
+        <w:t>intronic</w:t>
+      </w:r>
+      <w:proofErr w:type="spellEnd"/>
+      <w:r>
+        <w:rPr>
+          <w:rFonts w:eastAsia="Times New Roman" w:cs="Times New Roman"/>
+          <w:color w:val="000000"/>
+        </w:rPr>
+        <w:t xml:space="preserve"> reads divided by total intron and flanking exon reads) of greater than ze</w:t>
       </w:r>
       <w:r>
         <w:rPr>
@@ -5420,7 +5765,23 @@
         <w:t xml:space="preserve"> introns using </w:t>
       </w:r>
       <w:r>
-        <w:t xml:space="preserve">the Audic and Claverie </w:t>
+        <w:t xml:space="preserve">the </w:t>
+      </w:r>
+      <w:proofErr w:type="spellStart"/>
+      <w:r>
+        <w:t>Audic</w:t>
+      </w:r>
+      <w:proofErr w:type="spellEnd"/>
+      <w:r>
+        <w:t xml:space="preserve"> and </w:t>
+      </w:r>
+      <w:proofErr w:type="spellStart"/>
+      <w:r>
+        <w:t>Claverie</w:t>
+      </w:r>
+      <w:proofErr w:type="spellEnd"/>
+      <w:r>
+        <w:t xml:space="preserve"> </w:t>
       </w:r>
       <w:r>
         <w:t xml:space="preserve">test and identified </w:t>
@@ -5438,7 +5799,15 @@
         <w:t>introns</w:t>
       </w:r>
       <w:r>
-        <w:t xml:space="preserve"> (dIRs)</w:t>
+        <w:t xml:space="preserve"> (</w:t>
+      </w:r>
+      <w:proofErr w:type="spellStart"/>
+      <w:r>
+        <w:t>dIRs</w:t>
+      </w:r>
+      <w:proofErr w:type="spellEnd"/>
+      <w:r>
+        <w:t>)</w:t>
       </w:r>
       <w:r>
         <w:t xml:space="preserve"> by fraction in adult and </w:t>
@@ -5465,9 +5834,11 @@
       <w:r>
         <w:t xml:space="preserve"> </w:t>
       </w:r>
+      <w:proofErr w:type="spellStart"/>
       <w:r>
         <w:t>dIRs</w:t>
       </w:r>
+      <w:proofErr w:type="spellEnd"/>
       <w:r>
         <w:t xml:space="preserve"> in cytoplasmic RNA and </w:t>
       </w:r>
@@ -5522,9 +5893,13 @@
       <w:r>
         <w:t xml:space="preserve">. </w:t>
       </w:r>
+      <w:proofErr w:type="spellStart"/>
+      <w:proofErr w:type="gramStart"/>
       <w:r>
         <w:t>dIRs</w:t>
       </w:r>
+      <w:proofErr w:type="spellEnd"/>
+      <w:proofErr w:type="gramEnd"/>
       <w:r>
         <w:t xml:space="preserve"> </w:t>
       </w:r>
@@ -5562,6 +5937,7 @@
         </w:rPr>
         <w:t xml:space="preserve"> </w:t>
       </w:r>
+      <w:proofErr w:type="spellStart"/>
       <w:r>
         <w:rPr>
           <w:rFonts w:eastAsia="Times New Roman" w:cs="Times New Roman"/>
@@ -5569,6 +5945,7 @@
         </w:rPr>
         <w:t>dIRs</w:t>
       </w:r>
+      <w:proofErr w:type="spellEnd"/>
       <w:r>
         <w:rPr>
           <w:rFonts w:eastAsia="Times New Roman" w:cs="Times New Roman"/>
@@ -5674,6 +6051,7 @@
         </w:rPr>
         <w:t xml:space="preserve">depleted in </w:t>
       </w:r>
+      <w:proofErr w:type="spellStart"/>
       <w:r>
         <w:rPr>
           <w:rFonts w:eastAsia="Times New Roman" w:cs="Times New Roman"/>
@@ -5681,6 +6059,7 @@
         </w:rPr>
         <w:t>dIRs</w:t>
       </w:r>
+      <w:proofErr w:type="spellEnd"/>
       <w:r>
         <w:rPr>
           <w:rFonts w:eastAsia="Times New Roman" w:cs="Times New Roman"/>
@@ -5744,6 +6123,7 @@
         </w:rPr>
         <w:t xml:space="preserve">Locations of </w:t>
       </w:r>
+      <w:proofErr w:type="spellStart"/>
       <w:r>
         <w:rPr>
           <w:rFonts w:eastAsia="Times New Roman" w:cs="Times New Roman"/>
@@ -5751,6 +6131,7 @@
         </w:rPr>
         <w:t>dIRs</w:t>
       </w:r>
+      <w:proofErr w:type="spellEnd"/>
       <w:r>
         <w:rPr>
           <w:rFonts w:eastAsia="Times New Roman" w:cs="Times New Roman"/>
@@ -5770,8 +6151,25 @@
           <w:rFonts w:eastAsia="Times New Roman" w:cs="Times New Roman"/>
           <w:color w:val="000000"/>
         </w:rPr>
-        <w:t xml:space="preserve">re bimodally distributed, while </w:t>
-      </w:r>
+        <w:t xml:space="preserve">re </w:t>
+      </w:r>
+      <w:proofErr w:type="spellStart"/>
+      <w:r>
+        <w:rPr>
+          <w:rFonts w:eastAsia="Times New Roman" w:cs="Times New Roman"/>
+          <w:color w:val="000000"/>
+        </w:rPr>
+        <w:t>bimodally</w:t>
+      </w:r>
+      <w:proofErr w:type="spellEnd"/>
+      <w:r>
+        <w:rPr>
+          <w:rFonts w:eastAsia="Times New Roman" w:cs="Times New Roman"/>
+          <w:color w:val="000000"/>
+        </w:rPr>
+        <w:t xml:space="preserve"> distributed, while </w:t>
+      </w:r>
+      <w:proofErr w:type="spellStart"/>
       <w:r>
         <w:rPr>
           <w:rFonts w:eastAsia="Times New Roman" w:cs="Times New Roman"/>
@@ -5779,6 +6177,7 @@
         </w:rPr>
         <w:t>dIRs</w:t>
       </w:r>
+      <w:proofErr w:type="spellEnd"/>
       <w:r>
         <w:rPr>
           <w:rFonts w:eastAsia="Times New Roman" w:cs="Times New Roman"/>
@@ -5889,9 +6288,11 @@
       <w:r>
         <w:t xml:space="preserve">Examining the expression patterns of genes including </w:t>
       </w:r>
+      <w:proofErr w:type="spellStart"/>
       <w:r>
         <w:t>dIRs</w:t>
       </w:r>
+      <w:proofErr w:type="spellEnd"/>
       <w:r>
         <w:t xml:space="preserve"> provided insight into the relationship between fraction localization and cortical development.</w:t>
       </w:r>
@@ -5901,9 +6302,11 @@
       <w:r>
         <w:t xml:space="preserve">Namely, genes including </w:t>
       </w:r>
+      <w:proofErr w:type="spellStart"/>
       <w:r>
         <w:t>dIRs</w:t>
       </w:r>
+      <w:proofErr w:type="spellEnd"/>
       <w:r>
         <w:t xml:space="preserve"> by fraction </w:t>
       </w:r>
@@ -5919,9 +6322,11 @@
       <w:r>
         <w:t xml:space="preserve">to include </w:t>
       </w:r>
+      <w:proofErr w:type="spellStart"/>
       <w:r>
         <w:t>dIRs</w:t>
       </w:r>
+      <w:proofErr w:type="spellEnd"/>
       <w:r>
         <w:t xml:space="preserve"> by age </w:t>
       </w:r>
@@ -5958,8 +6363,17 @@
           <w:rFonts w:eastAsia="Times New Roman" w:cs="Times New Roman"/>
           <w:color w:val="000000"/>
         </w:rPr>
-        <w:t>Developmental dIRs</w:t>
-      </w:r>
+        <w:t xml:space="preserve">Developmental </w:t>
+      </w:r>
+      <w:proofErr w:type="spellStart"/>
+      <w:r>
+        <w:rPr>
+          <w:rFonts w:eastAsia="Times New Roman" w:cs="Times New Roman"/>
+          <w:color w:val="000000"/>
+        </w:rPr>
+        <w:t>dIRs</w:t>
+      </w:r>
+      <w:proofErr w:type="spellEnd"/>
       <w:r>
         <w:rPr>
           <w:rFonts w:eastAsia="Times New Roman" w:cs="Times New Roman"/>
@@ -6091,15 +6505,23 @@
           <w:rFonts w:eastAsia="Times New Roman" w:cs="Times New Roman"/>
           <w:color w:val="000000"/>
         </w:rPr>
-        <w:t xml:space="preserve">between dIRs and </w:t>
-      </w:r>
-      <w:r>
-        <w:rPr>
-          <w:rFonts w:eastAsia="Times New Roman" w:cs="Times New Roman"/>
-          <w:color w:val="000000"/>
-        </w:rPr>
-        <w:lastRenderedPageBreak/>
-        <w:t>expression was the opposite as expected:</w:t>
+        <w:t xml:space="preserve">between </w:t>
+      </w:r>
+      <w:proofErr w:type="spellStart"/>
+      <w:r>
+        <w:rPr>
+          <w:rFonts w:eastAsia="Times New Roman" w:cs="Times New Roman"/>
+          <w:color w:val="000000"/>
+        </w:rPr>
+        <w:t>dIRs</w:t>
+      </w:r>
+      <w:proofErr w:type="spellEnd"/>
+      <w:r>
+        <w:rPr>
+          <w:rFonts w:eastAsia="Times New Roman" w:cs="Times New Roman"/>
+          <w:color w:val="000000"/>
+        </w:rPr>
+        <w:t xml:space="preserve"> and expression was the opposite as expected:</w:t>
       </w:r>
       <w:r>
         <w:rPr>
@@ -6113,8 +6535,17 @@
           <w:rFonts w:eastAsia="Times New Roman" w:cs="Times New Roman"/>
           <w:color w:val="000000"/>
         </w:rPr>
-        <w:t xml:space="preserve"> dIRs</w:t>
-      </w:r>
+        <w:t xml:space="preserve"> </w:t>
+      </w:r>
+      <w:proofErr w:type="spellStart"/>
+      <w:r>
+        <w:rPr>
+          <w:rFonts w:eastAsia="Times New Roman" w:cs="Times New Roman"/>
+          <w:color w:val="000000"/>
+        </w:rPr>
+        <w:t>dIRs</w:t>
+      </w:r>
+      <w:proofErr w:type="spellEnd"/>
       <w:r>
         <w:rPr>
           <w:rFonts w:eastAsia="Times New Roman" w:cs="Times New Roman"/>
@@ -6269,7 +6700,15 @@
         <w:t>.5% were A-to-I edited sites, the most common editing pattern</w:t>
       </w:r>
       <w:r>
-        <w:t xml:space="preserve"> (Appears as A:G or T:C in our sequencing data; </w:t>
+        <w:t xml:space="preserve"> (Appears as A</w:t>
+      </w:r>
+      <w:proofErr w:type="gramStart"/>
+      <w:r>
+        <w:t>:G</w:t>
+      </w:r>
+      <w:proofErr w:type="gramEnd"/>
+      <w:r>
+        <w:t xml:space="preserve"> or T:C in our sequencing data; </w:t>
       </w:r>
       <w:r>
         <w:rPr>
@@ -6302,7 +6741,15 @@
         <w:t>A</w:t>
       </w:r>
       <w:r>
-        <w:t>). Of the A-to-I edited sites, 1,025 were shared by all four groups (</w:t>
+        <w:t xml:space="preserve">). </w:t>
+      </w:r>
+      <w:proofErr w:type="gramStart"/>
+      <w:r>
+        <w:t>Of the A-to-I edited sites, 1,025 were shared by all four groups</w:t>
+      </w:r>
+      <w:proofErr w:type="gramEnd"/>
+      <w:r>
+        <w:t xml:space="preserve"> (</w:t>
       </w:r>
       <w:r>
         <w:rPr>
@@ -6419,8 +6866,13 @@
         <w:t xml:space="preserve"> </w:t>
       </w:r>
       <w:r>
-        <w:t>fell within intronic</w:t>
-      </w:r>
+        <w:t xml:space="preserve">fell within </w:t>
+      </w:r>
+      <w:proofErr w:type="spellStart"/>
+      <w:r>
+        <w:t>intronic</w:t>
+      </w:r>
+      <w:proofErr w:type="spellEnd"/>
       <w:r>
         <w:t xml:space="preserve"> sequence and </w:t>
       </w:r>
@@ -6479,7 +6931,15 @@
         <w:t>to-</w:t>
       </w:r>
       <w:r>
-        <w:t>I editing sites overlapped an Alu repeat sequence (</w:t>
+        <w:t xml:space="preserve">I editing sites overlapped an </w:t>
+      </w:r>
+      <w:proofErr w:type="spellStart"/>
+      <w:r>
+        <w:t>Alu</w:t>
+      </w:r>
+      <w:proofErr w:type="spellEnd"/>
+      <w:r>
+        <w:t xml:space="preserve"> repeat sequence (</w:t>
       </w:r>
       <w:r>
         <w:rPr>
@@ -6539,7 +6999,15 @@
         <w:t xml:space="preserve"> </w:t>
       </w:r>
       <w:r>
-        <w:t>Genotype-Tissue Expression (GTEx) project</w:t>
+        <w:t>Genotype-Tissue Expression (</w:t>
+      </w:r>
+      <w:proofErr w:type="spellStart"/>
+      <w:r>
+        <w:t>GTEx</w:t>
+      </w:r>
+      <w:proofErr w:type="spellEnd"/>
+      <w:r>
+        <w:t>) project</w:t>
       </w:r>
       <w:r>
         <w:fldChar w:fldCharType="begin" w:fldLock="1"/>
@@ -6653,6 +7121,7 @@
       <w:r>
         <w:t xml:space="preserve"> groups. </w:t>
       </w:r>
+      <w:proofErr w:type="gramStart"/>
       <w:r>
         <w:t xml:space="preserve">As shown in </w:t>
       </w:r>
@@ -6666,7 +7135,14 @@
         <w:rPr>
           <w:color w:val="0000FF"/>
         </w:rPr>
-        <w:t>. S6</w:t>
+        <w:t>.</w:t>
+      </w:r>
+      <w:proofErr w:type="gramEnd"/>
+      <w:r>
+        <w:rPr>
+          <w:color w:val="0000FF"/>
+        </w:rPr>
+        <w:t xml:space="preserve"> S6</w:t>
       </w:r>
       <w:r>
         <w:rPr>
@@ -6913,11 +7389,7 @@
         <w:t xml:space="preserve"> enriched for editing sites unique to</w:t>
       </w:r>
       <w:r>
-        <w:t xml:space="preserve"> and present </w:t>
-      </w:r>
-      <w:r>
-        <w:lastRenderedPageBreak/>
-        <w:t xml:space="preserve">in all </w:t>
+        <w:t xml:space="preserve"> and present in all </w:t>
       </w:r>
       <w:r>
         <w:t>prenatal samples (OR=25.9, FDR=2.1e-26</w:t>
@@ -7082,11 +7554,16 @@
         <w:t>we</w:t>
       </w:r>
       <w:r>
-        <w:t>re depleted for intron</w:t>
+        <w:t xml:space="preserve">re depleted for </w:t>
+      </w:r>
+      <w:proofErr w:type="spellStart"/>
+      <w:r>
+        <w:t>intron</w:t>
       </w:r>
       <w:r>
         <w:t>ic</w:t>
       </w:r>
+      <w:proofErr w:type="spellEnd"/>
       <w:r>
         <w:t xml:space="preserve"> </w:t>
       </w:r>
@@ -7327,7 +7804,25 @@
           <w:color w:val="333333"/>
           <w:shd w:val="clear" w:color="auto" w:fill="FFFFFF"/>
         </w:rPr>
-        <w:t xml:space="preserve">splicing factors that are part of the spliceosome; </w:t>
+        <w:t xml:space="preserve">splicing factors that are part of the </w:t>
+      </w:r>
+      <w:proofErr w:type="spellStart"/>
+      <w:r>
+        <w:rPr>
+          <w:rFonts w:eastAsia="Times New Roman" w:cs="Times New Roman"/>
+          <w:color w:val="333333"/>
+          <w:shd w:val="clear" w:color="auto" w:fill="FFFFFF"/>
+        </w:rPr>
+        <w:t>spliceosome</w:t>
+      </w:r>
+      <w:proofErr w:type="spellEnd"/>
+      <w:r>
+        <w:rPr>
+          <w:rFonts w:eastAsia="Times New Roman" w:cs="Times New Roman"/>
+          <w:color w:val="333333"/>
+          <w:shd w:val="clear" w:color="auto" w:fill="FFFFFF"/>
+        </w:rPr>
+        <w:t xml:space="preserve">; </w:t>
       </w:r>
       <w:r>
         <w:t>LIN28A is a developmentally associated RBP</w:t>
@@ -7367,7 +7862,25 @@
           <w:color w:val="333333"/>
           <w:shd w:val="clear" w:color="auto" w:fill="FFFFFF"/>
         </w:rPr>
-        <w:t>(RefSeq)</w:t>
+        <w:t>(</w:t>
+      </w:r>
+      <w:proofErr w:type="spellStart"/>
+      <w:r>
+        <w:rPr>
+          <w:rFonts w:eastAsia="Times New Roman" w:cs="Times New Roman"/>
+          <w:color w:val="333333"/>
+          <w:shd w:val="clear" w:color="auto" w:fill="FFFFFF"/>
+        </w:rPr>
+        <w:t>RefSeq</w:t>
+      </w:r>
+      <w:proofErr w:type="spellEnd"/>
+      <w:r>
+        <w:rPr>
+          <w:rFonts w:eastAsia="Times New Roman" w:cs="Times New Roman"/>
+          <w:color w:val="333333"/>
+          <w:shd w:val="clear" w:color="auto" w:fill="FFFFFF"/>
+        </w:rPr>
+        <w:t>)</w:t>
       </w:r>
       <w:r>
         <w:rPr>
@@ -7408,7 +7921,25 @@
           <w:color w:val="333333"/>
           <w:shd w:val="clear" w:color="auto" w:fill="FFFFFF"/>
         </w:rPr>
-        <w:t>from the nucleus to the cytoplasm (RefSeq).</w:t>
+        <w:t>from the nucleus to the cytoplasm (</w:t>
+      </w:r>
+      <w:proofErr w:type="spellStart"/>
+      <w:r>
+        <w:rPr>
+          <w:rFonts w:eastAsia="Times New Roman" w:cs="Times New Roman"/>
+          <w:color w:val="333333"/>
+          <w:shd w:val="clear" w:color="auto" w:fill="FFFFFF"/>
+        </w:rPr>
+        <w:t>RefSeq</w:t>
+      </w:r>
+      <w:proofErr w:type="spellEnd"/>
+      <w:r>
+        <w:rPr>
+          <w:rFonts w:eastAsia="Times New Roman" w:cs="Times New Roman"/>
+          <w:color w:val="333333"/>
+          <w:shd w:val="clear" w:color="auto" w:fill="FFFFFF"/>
+        </w:rPr>
+        <w:t>).</w:t>
       </w:r>
       <w:r>
         <w:t xml:space="preserve"> </w:t>
@@ -7538,8 +8069,13 @@
         </w:rPr>
         <w:t xml:space="preserve"> (</w:t>
       </w:r>
-      <w:r>
-        <w:t>abs(LFC)</w:t>
+      <w:proofErr w:type="gramStart"/>
+      <w:r>
+        <w:t>abs(</w:t>
+      </w:r>
+      <w:proofErr w:type="gramEnd"/>
+      <w:r>
+        <w:t>LFC)</w:t>
       </w:r>
       <w:r>
         <w:rPr>
@@ -7951,7 +8487,6 @@
         <w:ind w:firstLine="720"/>
       </w:pPr>
       <w:r>
-        <w:lastRenderedPageBreak/>
         <w:t xml:space="preserve">We then </w:t>
       </w:r>
       <w:r>
@@ -8271,10 +8806,26 @@
         <w:t>118</w:t>
       </w:r>
       <w:r>
-        <w:t xml:space="preserve"> kilobase (kb) gene that was </w:t>
-      </w:r>
-      <w:r>
-        <w:t>73.3 kb longer than the second longest disease-associated gene.</w:t>
+        <w:t xml:space="preserve"> </w:t>
+      </w:r>
+      <w:proofErr w:type="spellStart"/>
+      <w:r>
+        <w:t>kilobase</w:t>
+      </w:r>
+      <w:proofErr w:type="spellEnd"/>
+      <w:r>
+        <w:t xml:space="preserve"> (kb) gene that was </w:t>
+      </w:r>
+      <w:r>
+        <w:t xml:space="preserve">73.3 </w:t>
+      </w:r>
+      <w:proofErr w:type="gramStart"/>
+      <w:r>
+        <w:t>kb</w:t>
+      </w:r>
+      <w:proofErr w:type="gramEnd"/>
+      <w:r>
+        <w:t xml:space="preserve"> longer than the second longest disease-associated gene.</w:t>
       </w:r>
     </w:p>
     <w:p/>
@@ -8317,7 +8868,15 @@
         <w:t xml:space="preserve"> </w:t>
       </w:r>
       <w:r>
-        <w:t xml:space="preserve">an adequate stand-in for the whole transcriptome when </w:t>
+        <w:t xml:space="preserve">an adequate stand-in for the whole </w:t>
+      </w:r>
+      <w:proofErr w:type="spellStart"/>
+      <w:r>
+        <w:t>transcriptome</w:t>
+      </w:r>
+      <w:proofErr w:type="spellEnd"/>
+      <w:r>
+        <w:t xml:space="preserve"> when </w:t>
       </w:r>
       <w:r>
         <w:t xml:space="preserve">focusing on gene-level expression. </w:t>
@@ -8338,19 +8897,40 @@
         <w:t>s highly correlated</w:t>
       </w:r>
       <w:r>
-        <w:t xml:space="preserve"> between fractions. The use of P</w:t>
-      </w:r>
-      <w:r>
-        <w:t xml:space="preserve">olyA library preparation minimizes the difference between fractions; indeed, the proportion of splice junctions detected was comparable between fractions when measured using </w:t>
-      </w:r>
+        <w:t xml:space="preserve"> between fractions. The use of </w:t>
+      </w:r>
+      <w:proofErr w:type="spellStart"/>
       <w:r>
         <w:t>P</w:t>
       </w:r>
       <w:r>
-        <w:t>olyA libraries, but significantly less in nuclear R</w:t>
-      </w:r>
-      <w:r>
-        <w:t>NA when measured with RiboZero.</w:t>
+        <w:t>olyA</w:t>
+      </w:r>
+      <w:proofErr w:type="spellEnd"/>
+      <w:r>
+        <w:t xml:space="preserve"> library preparation minimizes the difference between fractions; indeed, the proportion of splice junctions detected was comparable between fractions when measured using </w:t>
+      </w:r>
+      <w:proofErr w:type="spellStart"/>
+      <w:r>
+        <w:t>P</w:t>
+      </w:r>
+      <w:r>
+        <w:t>olyA</w:t>
+      </w:r>
+      <w:proofErr w:type="spellEnd"/>
+      <w:r>
+        <w:t xml:space="preserve"> libraries, but significantly less in nuclear R</w:t>
+      </w:r>
+      <w:r>
+        <w:t xml:space="preserve">NA when measured with </w:t>
+      </w:r>
+      <w:proofErr w:type="spellStart"/>
+      <w:r>
+        <w:t>RiboZero</w:t>
+      </w:r>
+      <w:proofErr w:type="spellEnd"/>
+      <w:r>
+        <w:t>.</w:t>
       </w:r>
     </w:p>
     <w:p>
@@ -8434,11 +9014,7 @@
         <w:t xml:space="preserve">. </w:t>
       </w:r>
       <w:r>
-        <w:t xml:space="preserve">We </w:t>
-      </w:r>
-      <w:r>
-        <w:lastRenderedPageBreak/>
-        <w:t>also show that prenatal cortex had a higher proportion of splice junctions, indicating that the greater volume of</w:t>
+        <w:t>We also show that prenatal cortex had a higher proportion of splice junctions, indicating that the greater volume of</w:t>
       </w:r>
       <w:r>
         <w:t xml:space="preserve"> prenatal transcription is</w:t>
@@ -8499,7 +9075,15 @@
         <w:t xml:space="preserve">but measured in nucleus was less expressed in adult nuclear RNA. </w:t>
       </w:r>
       <w:r>
-        <w:t>It is also interesting that 39 of the 40 genes differentially expressed by fraction in prenatal PolyA samples were higher expressed in nuclear RNA.</w:t>
+        <w:t xml:space="preserve">It is also interesting that 39 of the 40 genes differentially expressed by fraction in prenatal </w:t>
+      </w:r>
+      <w:proofErr w:type="spellStart"/>
+      <w:r>
+        <w:t>PolyA</w:t>
+      </w:r>
+      <w:proofErr w:type="spellEnd"/>
+      <w:r>
+        <w:t xml:space="preserve"> samples were higher expressed in nuclear RNA.</w:t>
       </w:r>
       <w:r>
         <w:t xml:space="preserve"> While this pattern must be tested in single cell types to be confirmed, it suggests an added layer of regulation to be considered in the design of next-generation sequencing studies. </w:t>
@@ -8603,7 +9187,15 @@
         <w:t xml:space="preserve">. </w:t>
       </w:r>
       <w:r>
-        <w:t>Another curious finding was that nuclear-enriched dIRs in adult were found preferentially in genes higher expressed in adult rather than in prenatal cortex. These introns were distributed primarily in the 5’ end of the gene, in contrast to expectations from previous work that retained introns be toward the 3’ end</w:t>
+        <w:t xml:space="preserve">Another curious finding was that nuclear-enriched </w:t>
+      </w:r>
+      <w:proofErr w:type="spellStart"/>
+      <w:r>
+        <w:t>dIRs</w:t>
+      </w:r>
+      <w:proofErr w:type="spellEnd"/>
+      <w:r>
+        <w:t xml:space="preserve"> in adult were found preferentially in genes higher expressed in adult rather than in prenatal cortex. These introns were distributed primarily in the 5’ end of the gene, in contrast to expectations from previous work that retained introns be toward the 3’ end</w:t>
       </w:r>
       <w:r>
         <w:fldChar w:fldCharType="begin" w:fldLock="1"/>
@@ -8640,8 +9232,13 @@
         <w:t xml:space="preserve">; </w:t>
       </w:r>
       <w:r>
-        <w:t>nevertheless, IR did link developmental and compartmental expression trajectories in the data, given that dIRs</w:t>
-      </w:r>
+        <w:t xml:space="preserve">nevertheless, IR did link developmental and compartmental expression trajectories in the data, given that </w:t>
+      </w:r>
+      <w:proofErr w:type="spellStart"/>
+      <w:r>
+        <w:t>dIRs</w:t>
+      </w:r>
+      <w:proofErr w:type="spellEnd"/>
       <w:r>
         <w:t xml:space="preserve"> by fraction were more likely to be differentially retained by age as well.</w:t>
       </w:r>
@@ -8695,9 +9292,24 @@
     </w:p>
     <w:p>
       <w:r>
-        <w:lastRenderedPageBreak/>
         <w:tab/>
-        <w:t>Finally, we found that nuclear-enriched genes were also preferentially enriched in gene sets associated with neurodevelopmental psychiatric diseases but not other brain diseases. Previous work has identified the importance of proper nucleocytoplasmic transport in brain diseases, particularly neurodegenerative diseases such as fronto-temporal dementia and amyotrophic lateral sclerosis</w:t>
+        <w:t xml:space="preserve">Finally, we found that nuclear-enriched genes were also preferentially enriched in gene sets associated with neurodevelopmental psychiatric diseases but not other brain diseases. Previous work has identified the importance of proper </w:t>
+      </w:r>
+      <w:proofErr w:type="spellStart"/>
+      <w:r>
+        <w:t>nucleocytoplasmic</w:t>
+      </w:r>
+      <w:proofErr w:type="spellEnd"/>
+      <w:r>
+        <w:t xml:space="preserve"> transport in brain diseases, particularly neurodegenerative diseases such as </w:t>
+      </w:r>
+      <w:proofErr w:type="spellStart"/>
+      <w:r>
+        <w:t>fronto</w:t>
+      </w:r>
+      <w:proofErr w:type="spellEnd"/>
+      <w:r>
+        <w:t>-temporal dementia and amyotrophic lateral sclerosis</w:t>
       </w:r>
       <w:r>
         <w:fldChar w:fldCharType="begin" w:fldLock="1"/>
@@ -8722,7 +9334,15 @@
         <w:t xml:space="preserve">. </w:t>
       </w:r>
       <w:r>
-        <w:t xml:space="preserve">Genes associated with these and related diseases were associated with increased adult cytoplasmic expression, in line with their important roles in mature cortex. Surprisingly, however, we found that genes associated with neurodevelopmental psychiatric diseases like ASD, SCZ, and BPAD were more likely to have higher expression in the nucleus in both ages tested, but particularly adult. This association was not related to neuronal genes being longer and therefore taking more time to leave the nucleus. This result suggests that these genes may be undergoing extra processing or regulation in the nucleus that may make them more vulnerable to dysregulation. </w:t>
+        <w:t xml:space="preserve">Genes associated with these and related diseases were associated with increased adult cytoplasmic expression, in line with their important roles in mature cortex. Surprisingly, however, we found that genes associated with neurodevelopmental psychiatric diseases like ASD, SCZ, and BPAD were more likely to have higher expression in the nucleus in both ages tested, but particularly adult. This association was not related to neuronal genes being longer and therefore taking more time to leave the nucleus. This result suggests that these genes may be undergoing extra processing or regulation in the nucleus that may make them more vulnerable to </w:t>
+      </w:r>
+      <w:proofErr w:type="spellStart"/>
+      <w:r>
+        <w:t>dysregulation</w:t>
+      </w:r>
+      <w:proofErr w:type="spellEnd"/>
+      <w:r>
+        <w:t xml:space="preserve">. </w:t>
       </w:r>
     </w:p>
     <w:p>
@@ -8731,18 +9351,29 @@
         <w:t xml:space="preserve">This study is limited by lack of single cell or cell type-specific insight into these patterns. By using human postmortem brain tissue, we trade improved clinical validity </w:t>
       </w:r>
       <w:r>
-        <w:t>for reduced resolution of nucleocytoplasmic expression patterns. As mentioned previously, prenatal and adult cortices are populated by different cell types in different proportions, each with different p</w:t>
+        <w:t xml:space="preserve">for reduced resolution of </w:t>
+      </w:r>
+      <w:proofErr w:type="spellStart"/>
+      <w:r>
+        <w:t>nucleocytoplasmic</w:t>
+      </w:r>
+      <w:proofErr w:type="spellEnd"/>
+      <w:r>
+        <w:t xml:space="preserve"> expression patterns. As mentioned previously, </w:t>
+      </w:r>
+      <w:proofErr w:type="gramStart"/>
+      <w:r>
+        <w:t>prenatal and adult cortices are populated by different cell types in different proportions</w:t>
+      </w:r>
+      <w:proofErr w:type="gramEnd"/>
+      <w:r>
+        <w:t>, each with different p</w:t>
       </w:r>
       <w:r>
         <w:t>roliferation, potency</w:t>
       </w:r>
       <w:r>
-        <w:t xml:space="preserve">, and connectivity patterns that may influence the import-export decisions across the nuclear membrane. Despite having to average the signal across cells and cell types, </w:t>
-      </w:r>
-      <w:bookmarkStart w:id="0" w:name="_GoBack"/>
-      <w:bookmarkEnd w:id="0"/>
-      <w:r>
-        <w:t xml:space="preserve">that we still see this association between nuclear-expressed genes and psychiatric disease genes suggests that further study of this relationship is warranted.  </w:t>
+        <w:t xml:space="preserve">, and connectivity patterns that may influence the import-export decisions across the nuclear membrane. Despite having to average the signal across cells and cell types, that we still see this association between nuclear-expressed genes and psychiatric disease genes suggests that further study of this relationship is warranted.  </w:t>
       </w:r>
     </w:p>
     <w:p/>
@@ -8762,7 +9393,6 @@
         <w:rPr>
           <w:b/>
         </w:rPr>
-        <w:lastRenderedPageBreak/>
         <w:t xml:space="preserve">Materials and </w:t>
       </w:r>
       <w:r>
@@ -8801,7 +9431,15 @@
         <w:ind w:firstLine="720"/>
       </w:pPr>
       <w:r>
-        <w:t xml:space="preserve">Three prenatal and three adult human postmortem brains were selected from the collection of the Lieber Institute for Brain Development for use in this study. Brains in this collection were acquired, dissected, and characterized as described previously </w:t>
+        <w:t xml:space="preserve">Three prenatal and three adult human postmortem brains were selected from the collection of the </w:t>
+      </w:r>
+      <w:proofErr w:type="spellStart"/>
+      <w:r>
+        <w:t>Lieber</w:t>
+      </w:r>
+      <w:proofErr w:type="spellEnd"/>
+      <w:r>
+        <w:t xml:space="preserve"> Institute for Brain Development for use in this study. Brains in this collection were acquired, dissected, and characterized as described previously </w:t>
       </w:r>
       <w:r>
         <w:fldChar w:fldCharType="begin" w:fldLock="1"/>
@@ -8823,7 +9461,39 @@
         <w:fldChar w:fldCharType="end"/>
       </w:r>
       <w:r>
-        <w:t>. Briefly, post-mortem human brain was obtained by autopsy primarily from the Offices of the Chief Medical Examiner of the District of Columbia and the Commonwealth of Virginia, Northern District after informed consent from legal next of kin (protocol 90-M-0142 approved by the NIMH/NIH Institutional Review Board). Brain tissue was stored and dissected at the Clinical Center, NIH, Bethesda, Maryland and at the Lieber Institute for Brain Development in Baltimore, Maryland. Brain material was donated and transferred to the Lieber Institute under an approved Material Transfer Agreement. Clinical characterization, diagnoses, toxicological analysis, and macro- and microscopic neuropathological examinations were performed on all samples using a standardized protocol approved by the Institutional Review Board of the University of Maryland at Baltimore and the State of Maryland. Subjects with evidence of macro- or microscopic neuropathology, drug use, alcohol abuse or psy</w:t>
+        <w:t xml:space="preserve">. Briefly, post-mortem human brain was obtained by autopsy primarily from the Offices of the Chief Medical Examiner of the District of Columbia and the Commonwealth of Virginia, Northern District after informed consent from legal next of kin (protocol 90-M-0142 approved by the NIMH/NIH Institutional Review Board). Brain tissue was stored and dissected at the Clinical Center, NIH, </w:t>
+      </w:r>
+      <w:proofErr w:type="gramStart"/>
+      <w:r>
+        <w:t>Bethesda</w:t>
+      </w:r>
+      <w:proofErr w:type="gramEnd"/>
+      <w:r>
+        <w:t xml:space="preserve">, Maryland and at the </w:t>
+      </w:r>
+      <w:proofErr w:type="spellStart"/>
+      <w:r>
+        <w:t>Lieber</w:t>
+      </w:r>
+      <w:proofErr w:type="spellEnd"/>
+      <w:r>
+        <w:t xml:space="preserve"> Institute for Brain Development in Baltimore, Maryland. Brain material was donated and transferred to the </w:t>
+      </w:r>
+      <w:proofErr w:type="spellStart"/>
+      <w:r>
+        <w:t>Lieber</w:t>
+      </w:r>
+      <w:proofErr w:type="spellEnd"/>
+      <w:r>
+        <w:t xml:space="preserve"> Institute under an approved Material Transfer Agreement. Clinical characterization, diagnoses, toxicological analysis, and macro- and microscopic </w:t>
+      </w:r>
+      <w:proofErr w:type="spellStart"/>
+      <w:r>
+        <w:t>neuropathological</w:t>
+      </w:r>
+      <w:proofErr w:type="spellEnd"/>
+      <w:r>
+        <w:t xml:space="preserve"> examinations were performed on all samples using a standardized protocol approved by the Institutional Review Board of the University of Maryland at Baltimore and the State of Maryland. Subjects with evidence of macro- or microscopic neuropathology, drug use, alcohol abuse or psy</w:t>
       </w:r>
       <w:r>
         <w:t>chiatric illness were excluded.</w:t>
@@ -8905,34 +9575,128 @@
         <w:rPr>
           <w:rFonts w:cs="Arial"/>
         </w:rPr>
-        <w:t xml:space="preserve"> from nuclear RNA, we used the Norgen Biotek Corp. Cytoplasmic and Nuclear RNA Purification Kit (Cat # 21000, 37400) following the manufacturer’s protocol including the optional DNase I </w:t>
-      </w:r>
-      <w:r>
-        <w:t>treatment. RNA-sequencing libraries were prepared from each RNA fraction using PolyA-selection (</w:t>
+        <w:t xml:space="preserve"> from nuclear RNA, we used the </w:t>
+      </w:r>
+      <w:proofErr w:type="spellStart"/>
+      <w:r>
+        <w:rPr>
+          <w:rFonts w:cs="Arial"/>
+        </w:rPr>
+        <w:t>Norgen</w:t>
+      </w:r>
+      <w:proofErr w:type="spellEnd"/>
+      <w:r>
+        <w:rPr>
+          <w:rFonts w:cs="Arial"/>
+        </w:rPr>
+        <w:t xml:space="preserve"> </w:t>
+      </w:r>
+      <w:proofErr w:type="spellStart"/>
+      <w:r>
+        <w:rPr>
+          <w:rFonts w:cs="Arial"/>
+        </w:rPr>
+        <w:t>Biotek</w:t>
+      </w:r>
+      <w:proofErr w:type="spellEnd"/>
+      <w:r>
+        <w:rPr>
+          <w:rFonts w:cs="Arial"/>
+        </w:rPr>
+        <w:t xml:space="preserve"> Corp. Cytoplasmic and Nuclear RNA Purification Kit (Cat # 21000, 37400) following the manufacturer’s protocol including the optional </w:t>
+      </w:r>
+      <w:proofErr w:type="spellStart"/>
+      <w:r>
+        <w:rPr>
+          <w:rFonts w:cs="Arial"/>
+        </w:rPr>
+        <w:t>DNase</w:t>
+      </w:r>
+      <w:proofErr w:type="spellEnd"/>
+      <w:r>
+        <w:rPr>
+          <w:rFonts w:cs="Arial"/>
+        </w:rPr>
+        <w:t xml:space="preserve"> I </w:t>
+      </w:r>
+      <w:r>
+        <w:t xml:space="preserve">treatment. RNA-sequencing libraries were prepared from each RNA fraction using </w:t>
+      </w:r>
+      <w:proofErr w:type="spellStart"/>
+      <w:r>
+        <w:t>PolyA</w:t>
+      </w:r>
+      <w:proofErr w:type="spellEnd"/>
+      <w:r>
+        <w:t>-selection (</w:t>
       </w:r>
       <w:r>
         <w:t>“</w:t>
       </w:r>
+      <w:proofErr w:type="spellStart"/>
       <w:r>
         <w:t>PolyA</w:t>
       </w:r>
+      <w:proofErr w:type="spellEnd"/>
       <w:r>
         <w:t>”</w:t>
       </w:r>
       <w:r>
-        <w:t>; Illumina TruSeq Stranded Total RNA Library Prep Kit, Cat #RS-122-2201) and rRNA-depletion (</w:t>
+        <w:t xml:space="preserve">; </w:t>
+      </w:r>
+      <w:proofErr w:type="spellStart"/>
+      <w:r>
+        <w:t>Illumina</w:t>
+      </w:r>
+      <w:proofErr w:type="spellEnd"/>
+      <w:r>
+        <w:t xml:space="preserve"> </w:t>
+      </w:r>
+      <w:proofErr w:type="spellStart"/>
+      <w:r>
+        <w:t>TruSeq</w:t>
+      </w:r>
+      <w:proofErr w:type="spellEnd"/>
+      <w:r>
+        <w:t xml:space="preserve"> Stranded Total RNA Library Prep Kit, Cat #RS-122-2201) and </w:t>
+      </w:r>
+      <w:proofErr w:type="spellStart"/>
+      <w:r>
+        <w:t>rRNA</w:t>
+      </w:r>
+      <w:proofErr w:type="spellEnd"/>
+      <w:r>
+        <w:t>-depletion (</w:t>
       </w:r>
       <w:r>
         <w:t>“</w:t>
       </w:r>
+      <w:proofErr w:type="spellStart"/>
       <w:r>
         <w:t>Ribozero</w:t>
       </w:r>
+      <w:proofErr w:type="spellEnd"/>
       <w:r>
         <w:t>”</w:t>
       </w:r>
       <w:r>
-        <w:t xml:space="preserve">; Illumina Ribo-Zero Gold Kit (Human/Mouse/Rat), Cat # MRZG126) protocols to enrich for mRNA species. </w:t>
+        <w:t xml:space="preserve">; </w:t>
+      </w:r>
+      <w:proofErr w:type="spellStart"/>
+      <w:r>
+        <w:t>Illumina</w:t>
+      </w:r>
+      <w:proofErr w:type="spellEnd"/>
+      <w:r>
+        <w:t xml:space="preserve"> </w:t>
+      </w:r>
+      <w:proofErr w:type="spellStart"/>
+      <w:r>
+        <w:t>Ribo</w:t>
+      </w:r>
+      <w:proofErr w:type="spellEnd"/>
+      <w:r>
+        <w:t xml:space="preserve">-Zero Gold Kit (Human/Mouse/Rat), Cat # MRZG126) protocols to enrich for mRNA species. </w:t>
       </w:r>
       <w:r>
         <w:rPr>
@@ -8944,24 +9708,54 @@
         <w:t xml:space="preserve">re then </w:t>
       </w:r>
       <w:r>
-        <w:t>sequenced on one lane of an Illumina HiSeq 2000; t</w:t>
+        <w:t xml:space="preserve">sequenced on one lane of an </w:t>
+      </w:r>
+      <w:proofErr w:type="spellStart"/>
+      <w:r>
+        <w:t>Illumina</w:t>
+      </w:r>
+      <w:proofErr w:type="spellEnd"/>
+      <w:r>
+        <w:t xml:space="preserve"> </w:t>
+      </w:r>
+      <w:proofErr w:type="spellStart"/>
+      <w:r>
+        <w:t>HiSeq</w:t>
+      </w:r>
+      <w:proofErr w:type="spellEnd"/>
+      <w:r>
+        <w:t xml:space="preserve"> 2000; t</w:t>
       </w:r>
       <w:r>
         <w:rPr>
           <w:rFonts w:cs="Arial"/>
         </w:rPr>
-        <w:t>he Illumina Real Time Analysis (RTA) module performed image analysis and base calling, and ran the BCL converter (CASAVA v1.8.2), generating FASTQ files containing the sequencing reads.</w:t>
-      </w:r>
+        <w:t xml:space="preserve">he </w:t>
+      </w:r>
+      <w:proofErr w:type="spellStart"/>
       <w:r>
         <w:rPr>
           <w:rFonts w:cs="Arial"/>
         </w:rPr>
-        <w:t xml:space="preserve"> </w:t>
-      </w:r>
+        <w:t>Illumina</w:t>
+      </w:r>
+      <w:proofErr w:type="spellEnd"/>
       <w:r>
         <w:rPr>
           <w:rFonts w:cs="Arial"/>
         </w:rPr>
+        <w:t xml:space="preserve"> Real Time Analysis (RTA) module performed image analysis and base calling, and ran the BCL converter (CASAVA v1.8.2), generating FASTQ files containing the sequencing reads.</w:t>
+      </w:r>
+      <w:r>
+        <w:rPr>
+          <w:rFonts w:cs="Arial"/>
+        </w:rPr>
+        <w:t xml:space="preserve"> </w:t>
+      </w:r>
+      <w:r>
+        <w:rPr>
+          <w:rFonts w:cs="Arial"/>
+        </w:rPr>
         <w:t>“</w:t>
       </w:r>
       <w:r>
@@ -9013,12 +9807,53 @@
         </w:rPr>
         <w:t xml:space="preserve"> </w:t>
       </w:r>
+      <w:proofErr w:type="spellStart"/>
       <w:r>
         <w:rPr>
           <w:rFonts w:eastAsia="Times New Roman" w:cs="Times New Roman"/>
           <w:color w:val="263238"/>
         </w:rPr>
-        <w:t xml:space="preserve">fastq files were downsampled to 24 million total reads to make the read depth more comparable across samples by joining paired read files, randomly shuffling read order while maintaining read pairs, and limiting the new downsampled FASTQ file to the </w:t>
+        <w:t>fastq</w:t>
+      </w:r>
+      <w:proofErr w:type="spellEnd"/>
+      <w:r>
+        <w:rPr>
+          <w:rFonts w:eastAsia="Times New Roman" w:cs="Times New Roman"/>
+          <w:color w:val="263238"/>
+        </w:rPr>
+        <w:t xml:space="preserve"> files were </w:t>
+      </w:r>
+      <w:proofErr w:type="spellStart"/>
+      <w:r>
+        <w:rPr>
+          <w:rFonts w:eastAsia="Times New Roman" w:cs="Times New Roman"/>
+          <w:color w:val="263238"/>
+        </w:rPr>
+        <w:t>downsampled</w:t>
+      </w:r>
+      <w:proofErr w:type="spellEnd"/>
+      <w:r>
+        <w:rPr>
+          <w:rFonts w:eastAsia="Times New Roman" w:cs="Times New Roman"/>
+          <w:color w:val="263238"/>
+        </w:rPr>
+        <w:t xml:space="preserve"> to 24 million total reads to make the read depth more comparable across samples by joining paired read files, randomly shuffling read order while maintaining read pairs, and limiting the new </w:t>
+      </w:r>
+      <w:proofErr w:type="spellStart"/>
+      <w:r>
+        <w:rPr>
+          <w:rFonts w:eastAsia="Times New Roman" w:cs="Times New Roman"/>
+          <w:color w:val="263238"/>
+        </w:rPr>
+        <w:t>downsampled</w:t>
+      </w:r>
+      <w:proofErr w:type="spellEnd"/>
+      <w:r>
+        <w:rPr>
+          <w:rFonts w:eastAsia="Times New Roman" w:cs="Times New Roman"/>
+          <w:color w:val="263238"/>
+        </w:rPr>
+        <w:t xml:space="preserve"> FASTQ file to the </w:t>
       </w:r>
       <w:r>
         <w:rPr>
@@ -9104,15 +9939,21 @@
       <w:r>
         <w:t xml:space="preserve">86.8% alignment rate for </w:t>
       </w:r>
+      <w:proofErr w:type="spellStart"/>
       <w:r>
         <w:t>PolyA</w:t>
       </w:r>
-      <w:r>
-        <w:t xml:space="preserve"> samples and average 92.6% alignment for RiboZero </w:t>
-      </w:r>
-      <w:r>
-        <w:lastRenderedPageBreak/>
-        <w:t>samples</w:t>
+      <w:proofErr w:type="spellEnd"/>
+      <w:r>
+        <w:t xml:space="preserve"> samples and average 92.6% alignment for </w:t>
+      </w:r>
+      <w:proofErr w:type="spellStart"/>
+      <w:r>
+        <w:t>RiboZero</w:t>
+      </w:r>
+      <w:proofErr w:type="spellEnd"/>
+      <w:r>
+        <w:t xml:space="preserve"> samples</w:t>
       </w:r>
       <w:r>
         <w:t>. Feature-level quantification based on GENCODE (</w:t>
@@ -9121,7 +9962,23 @@
         <w:t>release 25, lift 37</w:t>
       </w:r>
       <w:r>
-        <w:t>) annotation was run on aligned reads using featureCounts (subread version 1.5.0-p3)</w:t>
+        <w:t xml:space="preserve">) annotation was run on aligned reads using </w:t>
+      </w:r>
+      <w:proofErr w:type="spellStart"/>
+      <w:r>
+        <w:t>featureCounts</w:t>
+      </w:r>
+      <w:proofErr w:type="spellEnd"/>
+      <w:r>
+        <w:t xml:space="preserve"> (</w:t>
+      </w:r>
+      <w:proofErr w:type="spellStart"/>
+      <w:r>
+        <w:t>subread</w:t>
+      </w:r>
+      <w:proofErr w:type="spellEnd"/>
+      <w:r>
+        <w:t xml:space="preserve"> version 1.5.0-p3)</w:t>
       </w:r>
       <w:r>
         <w:fldChar w:fldCharType="begin" w:fldLock="1"/>
@@ -9146,8 +10003,18 @@
         <w:t xml:space="preserve">. Exon-exon junction counts were extracted from </w:t>
       </w:r>
       <w:r>
-        <w:t>the BAM files using regtools[</w:t>
-      </w:r>
+        <w:t xml:space="preserve">the BAM files using </w:t>
+      </w:r>
+      <w:proofErr w:type="spellStart"/>
+      <w:proofErr w:type="gramStart"/>
+      <w:r>
+        <w:t>regtools</w:t>
+      </w:r>
+      <w:proofErr w:type="spellEnd"/>
+      <w:r>
+        <w:t>[</w:t>
+      </w:r>
+      <w:proofErr w:type="gramEnd"/>
       <w:r>
         <w:rPr>
           <w:rFonts w:eastAsia="Times New Roman" w:cstheme="minorHAnsi"/>
@@ -9155,18 +10022,46 @@
           <w:szCs w:val="20"/>
           <w:highlight w:val="yellow"/>
         </w:rPr>
-        <w:t>T. G. L. McDonnell Genome Institute, regtools, (available at https://regtools.readthedocs.io/en/latest/)</w:t>
-      </w:r>
+        <w:t xml:space="preserve">T. G. L. McDonnell Genome Institute, </w:t>
+      </w:r>
+      <w:proofErr w:type="spellStart"/>
       <w:r>
         <w:rPr>
           <w:rFonts w:eastAsia="Times New Roman" w:cstheme="minorHAnsi"/>
           <w:sz w:val="20"/>
           <w:szCs w:val="20"/>
+          <w:highlight w:val="yellow"/>
+        </w:rPr>
+        <w:t>regtools</w:t>
+      </w:r>
+      <w:proofErr w:type="spellEnd"/>
+      <w:r>
+        <w:rPr>
+          <w:rFonts w:eastAsia="Times New Roman" w:cstheme="minorHAnsi"/>
+          <w:sz w:val="20"/>
+          <w:szCs w:val="20"/>
+          <w:highlight w:val="yellow"/>
+        </w:rPr>
+        <w:t>, (available at https://regtools.readthedocs.io/en/latest/)</w:t>
+      </w:r>
+      <w:r>
+        <w:rPr>
+          <w:rFonts w:eastAsia="Times New Roman" w:cstheme="minorHAnsi"/>
+          <w:sz w:val="20"/>
+          <w:szCs w:val="20"/>
         </w:rPr>
         <w:t>]</w:t>
       </w:r>
       <w:r>
-        <w:t xml:space="preserve"> v. 0.1.0 and the `bed_to_juncs` program from TopHat2</w:t>
+        <w:t xml:space="preserve"> v. 0.1.0 and the `</w:t>
+      </w:r>
+      <w:proofErr w:type="spellStart"/>
+      <w:r>
+        <w:t>bed_to_juncs</w:t>
+      </w:r>
+      <w:proofErr w:type="spellEnd"/>
+      <w:r>
+        <w:t>` program from TopHat2</w:t>
       </w:r>
       <w:r>
         <w:fldChar w:fldCharType="begin" w:fldLock="1"/>
@@ -9213,7 +10108,23 @@
         <w:t xml:space="preserve"> version 0.7</w:t>
       </w:r>
       <w:r>
-        <w:t>.2. Finally, alignment/processing metrics and the featureCounts results for genes, exons, exon-exon splice junctions, and annotated transcripts were read in and structured into analyzable matrices using R version 3.3.1. As a quality control check, raw FASTQ files were run through FastQC software</w:t>
+        <w:t xml:space="preserve">.2. Finally, alignment/processing metrics and the </w:t>
+      </w:r>
+      <w:proofErr w:type="spellStart"/>
+      <w:r>
+        <w:t>featureCounts</w:t>
+      </w:r>
+      <w:proofErr w:type="spellEnd"/>
+      <w:r>
+        <w:t xml:space="preserve"> results for genes, exons, exon-exon splice junctions, and annotated transcripts were read in and structured into analyzable matrices using R version 3.3.1. As a quality control check, raw FASTQ files were run through </w:t>
+      </w:r>
+      <w:proofErr w:type="spellStart"/>
+      <w:r>
+        <w:t>FastQC</w:t>
+      </w:r>
+      <w:proofErr w:type="spellEnd"/>
+      <w:r>
+        <w:t xml:space="preserve"> software</w:t>
       </w:r>
       <w:r>
         <w:fldChar w:fldCharType="begin" w:fldLock="1"/>
@@ -9288,11 +10199,26 @@
       <w:r>
         <w:t xml:space="preserve">Principal component analysis was done using the </w:t>
       </w:r>
+      <w:proofErr w:type="spellStart"/>
+      <w:proofErr w:type="gramStart"/>
       <w:r>
         <w:t>plotPCA</w:t>
       </w:r>
-      <w:r>
-        <w:t>() function from the DESeq2 bioconductor package</w:t>
+      <w:proofErr w:type="spellEnd"/>
+      <w:r>
+        <w:t>(</w:t>
+      </w:r>
+      <w:proofErr w:type="gramEnd"/>
+      <w:r>
+        <w:t xml:space="preserve">) function from the DESeq2 </w:t>
+      </w:r>
+      <w:proofErr w:type="spellStart"/>
+      <w:r>
+        <w:t>bioconductor</w:t>
+      </w:r>
+      <w:proofErr w:type="spellEnd"/>
+      <w:r>
+        <w:t xml:space="preserve"> package</w:t>
       </w:r>
       <w:r>
         <w:fldChar w:fldCharType="begin" w:fldLock="1"/>
@@ -9353,7 +10279,15 @@
         <w:t>read_distribution.py</w:t>
       </w:r>
       <w:r>
-        <w:t xml:space="preserve"> function in the RSeQC suite</w:t>
+        <w:t xml:space="preserve"> function in the </w:t>
+      </w:r>
+      <w:proofErr w:type="spellStart"/>
+      <w:r>
+        <w:t>RSeQC</w:t>
+      </w:r>
+      <w:proofErr w:type="spellEnd"/>
+      <w:r>
+        <w:t xml:space="preserve"> suite</w:t>
       </w:r>
       <w:r>
         <w:fldChar w:fldCharType="begin" w:fldLock="1"/>
@@ -9375,13 +10309,37 @@
         <w:fldChar w:fldCharType="end"/>
       </w:r>
       <w:r>
-        <w:t>. Annotation features were assigned in a prioritized order, so that reads overlapping coding (CDS) exons were labeled first, then untranslated (UTR) exons, then introns, and finally intergenic regions.</w:t>
+        <w:t xml:space="preserve">. Annotation features were assigned in a prioritized order, so that reads overlapping coding (CDS) exons were labeled first, then </w:t>
+      </w:r>
+      <w:proofErr w:type="spellStart"/>
+      <w:r>
+        <w:t>untranslated</w:t>
+      </w:r>
+      <w:proofErr w:type="spellEnd"/>
+      <w:r>
+        <w:t xml:space="preserve"> (UTR) exons, then introns, and finally </w:t>
+      </w:r>
+      <w:proofErr w:type="spellStart"/>
+      <w:r>
+        <w:t>intergenic</w:t>
+      </w:r>
+      <w:proofErr w:type="spellEnd"/>
+      <w:r>
+        <w:t xml:space="preserve"> regions.</w:t>
       </w:r>
     </w:p>
     <w:p>
       <w:r>
         <w:tab/>
-        <w:t xml:space="preserve">Gene expression differences were measured using the DESeq2 bioconductor package. </w:t>
+        <w:t xml:space="preserve">Gene expression differences were measured using the DESeq2 </w:t>
+      </w:r>
+      <w:proofErr w:type="spellStart"/>
+      <w:r>
+        <w:t>bioconductor</w:t>
+      </w:r>
+      <w:proofErr w:type="spellEnd"/>
+      <w:r>
+        <w:t xml:space="preserve"> package. </w:t>
       </w:r>
       <w:r>
         <w:t xml:space="preserve">Samples were segregated by library, fraction and age and compared using </w:t>
@@ -9440,11 +10398,21 @@
       <w:r>
         <w:t xml:space="preserve"> “~ Age + Fraction” separately in the 12 </w:t>
       </w:r>
+      <w:proofErr w:type="spellStart"/>
       <w:r>
         <w:t>PolyA</w:t>
       </w:r>
-      <w:r>
-        <w:t xml:space="preserve"> and 11 RiboZero samples (</w:t>
+      <w:proofErr w:type="spellEnd"/>
+      <w:r>
+        <w:t xml:space="preserve"> and 11 </w:t>
+      </w:r>
+      <w:proofErr w:type="spellStart"/>
+      <w:r>
+        <w:t>RiboZero</w:t>
+      </w:r>
+      <w:proofErr w:type="spellEnd"/>
+      <w:r>
+        <w:t xml:space="preserve"> samples (</w:t>
       </w:r>
       <w:r>
         <w:rPr>
@@ -9690,17 +10658,29 @@
       <w:r>
         <w:t xml:space="preserve"> + </w:t>
       </w:r>
+      <w:proofErr w:type="spellStart"/>
       <w:r>
         <w:t>Age</w:t>
       </w:r>
-      <w:r>
-        <w:t xml:space="preserve">:Fraction” in the 12 </w:t>
-      </w:r>
+      <w:proofErr w:type="gramStart"/>
+      <w:r>
+        <w:t>:Fraction</w:t>
+      </w:r>
+      <w:proofErr w:type="spellEnd"/>
+      <w:proofErr w:type="gramEnd"/>
+      <w:r>
+        <w:t xml:space="preserve">” in the 12 </w:t>
+      </w:r>
+      <w:proofErr w:type="spellStart"/>
       <w:r>
         <w:t>P</w:t>
       </w:r>
       <w:r>
-        <w:t>olyA samples.</w:t>
+        <w:t>olyA</w:t>
+      </w:r>
+      <w:proofErr w:type="spellEnd"/>
+      <w:r>
+        <w:t xml:space="preserve"> samples.</w:t>
       </w:r>
       <w:r>
         <w:t xml:space="preserve"> </w:t>
@@ -9737,11 +10717,18 @@
       <w:r>
         <w:t xml:space="preserve"> </w:t>
       </w:r>
+      <w:proofErr w:type="spellStart"/>
+      <w:proofErr w:type="gramStart"/>
       <w:r>
         <w:t>compareCluster</w:t>
       </w:r>
-      <w:r>
-        <w:t xml:space="preserve">() function from the </w:t>
+      <w:proofErr w:type="spellEnd"/>
+      <w:r>
+        <w:t>(</w:t>
+      </w:r>
+      <w:proofErr w:type="gramEnd"/>
+      <w:r>
+        <w:t xml:space="preserve">) function from the </w:t>
       </w:r>
       <w:r>
         <w:t>clusterProfiler</w:t>
@@ -9766,11 +10753,15 @@
         <w:fldChar w:fldCharType="end"/>
       </w:r>
       <w:r>
-        <w:t xml:space="preserve"> bioconductor package. We used brain disease gene sets from Birnbaum et al. (2014) and calculated enrichment </w:t>
-      </w:r>
-      <w:r>
-        <w:lastRenderedPageBreak/>
-        <w:t>of these genes within the nine groups of fraction-associated genes described in the previous paragraph, only without imposing an LFC threshold of the absolute value of one LFC on the fraction-associated genes</w:t>
+        <w:t xml:space="preserve"> </w:t>
+      </w:r>
+      <w:proofErr w:type="spellStart"/>
+      <w:r>
+        <w:t>bioconductor</w:t>
+      </w:r>
+      <w:proofErr w:type="spellEnd"/>
+      <w:r>
+        <w:t xml:space="preserve"> package. We used brain disease gene sets from Birnbaum et al. (2014) and calculated enrichment of these genes within the nine groups of fraction-associated genes described in the previous paragraph, only without imposing an LFC threshold of the absolute value of one LFC on the fraction-associated genes</w:t>
       </w:r>
       <w:r>
         <w:t>, and filtering disease gene sets for those whose gene symbol were not represented in the genes expressed in the dataset</w:t>
@@ -9807,9 +10798,11 @@
       <w:r>
         <w:t xml:space="preserve">To characterize splice variant type use across the </w:t>
       </w:r>
+      <w:proofErr w:type="spellStart"/>
       <w:r>
         <w:t>PolyA</w:t>
       </w:r>
+      <w:proofErr w:type="spellEnd"/>
       <w:r>
         <w:t xml:space="preserve"> samples, we used the SGSeq</w:t>
       </w:r>
@@ -9833,22 +10826,64 @@
         <w:fldChar w:fldCharType="end"/>
       </w:r>
       <w:r>
-        <w:t xml:space="preserve"> bioconductor package. </w:t>
-      </w:r>
-      <w:r>
-        <w:t xml:space="preserve">We first extracted features from the bam files using getBamInfo(), then used </w:t>
-      </w:r>
-      <w:r>
-        <w:rPr>
-          <w:rFonts w:eastAsia="Times New Roman" w:cs="Times New Roman"/>
-        </w:rPr>
-        <w:t xml:space="preserve">analyzeFeatures() to predict and quantify splicing events in each bam based </w:t>
+        <w:t xml:space="preserve"> </w:t>
+      </w:r>
+      <w:proofErr w:type="spellStart"/>
+      <w:r>
+        <w:t>bioconductor</w:t>
+      </w:r>
+      <w:proofErr w:type="spellEnd"/>
+      <w:r>
+        <w:t xml:space="preserve"> package. </w:t>
+      </w:r>
+      <w:r>
+        <w:t xml:space="preserve">We first extracted features from the bam files using </w:t>
+      </w:r>
+      <w:proofErr w:type="spellStart"/>
+      <w:proofErr w:type="gramStart"/>
+      <w:r>
+        <w:t>getBamInfo</w:t>
+      </w:r>
+      <w:proofErr w:type="spellEnd"/>
+      <w:r>
+        <w:t>(</w:t>
+      </w:r>
+      <w:proofErr w:type="gramEnd"/>
+      <w:r>
+        <w:t xml:space="preserve">), then used </w:t>
+      </w:r>
+      <w:proofErr w:type="spellStart"/>
+      <w:r>
+        <w:rPr>
+          <w:rFonts w:eastAsia="Times New Roman" w:cs="Times New Roman"/>
+        </w:rPr>
+        <w:t>analyzeFeatures</w:t>
+      </w:r>
+      <w:proofErr w:type="spellEnd"/>
+      <w:r>
+        <w:rPr>
+          <w:rFonts w:eastAsia="Times New Roman" w:cs="Times New Roman"/>
+        </w:rPr>
+        <w:t xml:space="preserve">() to predict and quantify splicing events in each bam based </w:t>
       </w:r>
       <w:r>
         <w:t>on GENCODE (release 25, lift 37)</w:t>
       </w:r>
       <w:r>
-        <w:t>. We finally analyzed and summarized that output using analyzeVariants(), setting the minimum denominator</w:t>
+        <w:t xml:space="preserve">. We finally analyzed and summarized that output using </w:t>
+      </w:r>
+      <w:proofErr w:type="spellStart"/>
+      <w:proofErr w:type="gramStart"/>
+      <w:r>
+        <w:t>analyzeVariants</w:t>
+      </w:r>
+      <w:proofErr w:type="spellEnd"/>
+      <w:r>
+        <w:t>(</w:t>
+      </w:r>
+      <w:proofErr w:type="gramEnd"/>
+      <w:r>
+        <w:t>), setting the minimum denominator</w:t>
       </w:r>
       <w:r>
         <w:t xml:space="preserve"> to </w:t>
@@ -9865,11 +10900,18 @@
       <w:r>
         <w:t xml:space="preserve">tracting the types using </w:t>
       </w:r>
+      <w:proofErr w:type="spellStart"/>
+      <w:proofErr w:type="gramStart"/>
       <w:r>
         <w:t>variantType</w:t>
       </w:r>
-      <w:r>
-        <w:t>(). We calculated differential splice variant use by fraction and age using the DEXSeq</w:t>
+      <w:proofErr w:type="spellEnd"/>
+      <w:r>
+        <w:t>(</w:t>
+      </w:r>
+      <w:proofErr w:type="gramEnd"/>
+      <w:r>
+        <w:t>). We calculated differential splice variant use by fraction and age using the DEXSeq</w:t>
       </w:r>
       <w:r>
         <w:fldChar w:fldCharType="begin" w:fldLock="1"/>
@@ -9891,13 +10933,29 @@
         <w:fldChar w:fldCharType="end"/>
       </w:r>
       <w:r>
-        <w:t xml:space="preserve"> bioconductor package.</w:t>
-      </w:r>
-      <w:r>
-        <w:t xml:space="preserve"> </w:t>
-      </w:r>
-      <w:r>
-        <w:t>In building the DEXSeq d</w:t>
+        <w:t xml:space="preserve"> </w:t>
+      </w:r>
+      <w:proofErr w:type="spellStart"/>
+      <w:r>
+        <w:t>bioconductor</w:t>
+      </w:r>
+      <w:proofErr w:type="spellEnd"/>
+      <w:r>
+        <w:t xml:space="preserve"> package.</w:t>
+      </w:r>
+      <w:r>
+        <w:t xml:space="preserve"> </w:t>
+      </w:r>
+      <w:r>
+        <w:t xml:space="preserve">In building the </w:t>
+      </w:r>
+      <w:proofErr w:type="spellStart"/>
+      <w:r>
+        <w:t>DEXSeq</w:t>
+      </w:r>
+      <w:proofErr w:type="spellEnd"/>
+      <w:r>
+        <w:t xml:space="preserve"> d</w:t>
       </w:r>
       <w:r>
         <w:t>ata</w:t>
@@ -9914,21 +10972,40 @@
       <w:r>
         <w:t xml:space="preserve">the variant IDs as the </w:t>
       </w:r>
+      <w:proofErr w:type="spellStart"/>
       <w:r>
         <w:t>featureID</w:t>
       </w:r>
-      <w:r>
-        <w:t xml:space="preserve"> and the event IDs as the groupID in the </w:t>
-      </w:r>
+      <w:proofErr w:type="spellEnd"/>
+      <w:r>
+        <w:t xml:space="preserve"> and the event IDs as the </w:t>
+      </w:r>
+      <w:proofErr w:type="spellStart"/>
+      <w:r>
+        <w:t>groupID</w:t>
+      </w:r>
+      <w:proofErr w:type="spellEnd"/>
+      <w:r>
+        <w:t xml:space="preserve"> in the </w:t>
+      </w:r>
+      <w:proofErr w:type="spellStart"/>
+      <w:proofErr w:type="gramStart"/>
       <w:r>
         <w:t>DEXSeqDataSet</w:t>
       </w:r>
-      <w:r>
-        <w:t xml:space="preserve">() function. Similarly to the gene-level expression analyses, we subset the 12 </w:t>
-      </w:r>
+      <w:proofErr w:type="spellEnd"/>
+      <w:r>
+        <w:t>(</w:t>
+      </w:r>
+      <w:proofErr w:type="gramEnd"/>
+      <w:r>
+        <w:t xml:space="preserve">) function. Similarly to the gene-level expression analyses, we subset the 12 </w:t>
+      </w:r>
+      <w:proofErr w:type="spellStart"/>
       <w:r>
         <w:t>PolyA</w:t>
       </w:r>
+      <w:proofErr w:type="spellEnd"/>
       <w:r>
         <w:t xml:space="preserve"> samples by fraction and age and compared differential </w:t>
       </w:r>
@@ -9939,28 +11016,48 @@
         <w:t xml:space="preserve">expression by fraction using the full model “~ sample + </w:t>
       </w:r>
       <w:r>
-        <w:t>exon + f</w:t>
+        <w:t xml:space="preserve">exon + </w:t>
+      </w:r>
+      <w:proofErr w:type="spellStart"/>
+      <w:r>
+        <w:t>f</w:t>
       </w:r>
       <w:r>
         <w:t>raction</w:t>
       </w:r>
+      <w:proofErr w:type="gramStart"/>
       <w:r>
         <w:t>:</w:t>
       </w:r>
       <w:r>
-        <w:t xml:space="preserve">exon” and the reduced model </w:t>
-      </w:r>
-      <w:r>
-        <w:t xml:space="preserve"> </w:t>
-      </w:r>
-      <w:r>
-        <w:t>“~ sample + exon.” We compared splice variant expression by age using the full model “~ sample + exon + age</w:t>
-      </w:r>
+        <w:t>exon</w:t>
+      </w:r>
+      <w:proofErr w:type="spellEnd"/>
+      <w:proofErr w:type="gramEnd"/>
+      <w:r>
+        <w:t xml:space="preserve">” and the reduced model </w:t>
+      </w:r>
+      <w:r>
+        <w:t xml:space="preserve"> </w:t>
+      </w:r>
+      <w:r>
+        <w:t xml:space="preserve">“~ sample + exon.” We compared splice variant expression by age using the full model “~ sample + exon + </w:t>
+      </w:r>
+      <w:proofErr w:type="spellStart"/>
+      <w:r>
+        <w:t>age</w:t>
+      </w:r>
+      <w:proofErr w:type="gramStart"/>
       <w:r>
         <w:t>:</w:t>
       </w:r>
       <w:r>
-        <w:t>exon” and the reduced model “~ sample + exon.”</w:t>
+        <w:t>exon</w:t>
+      </w:r>
+      <w:proofErr w:type="spellEnd"/>
+      <w:proofErr w:type="gramEnd"/>
+      <w:r>
+        <w:t>” and the reduced model “~ sample + exon.”</w:t>
       </w:r>
       <w:r>
         <w:t xml:space="preserve"> We then stratified these results by splice variant type and used </w:t>
@@ -9997,9 +11094,11 @@
       <w:r>
         <w:t xml:space="preserve">in the </w:t>
       </w:r>
+      <w:proofErr w:type="spellStart"/>
       <w:r>
         <w:t>PolyA</w:t>
       </w:r>
+      <w:proofErr w:type="spellEnd"/>
       <w:r>
         <w:t xml:space="preserve"> samples, we </w:t>
       </w:r>
@@ -10056,13 +11155,29 @@
         <w:t>ed</w:t>
       </w:r>
       <w:r>
-        <w:t xml:space="preserve"> introns with the “NonUniformIntronCover” warning</w:t>
+        <w:t xml:space="preserve"> introns with the “</w:t>
+      </w:r>
+      <w:proofErr w:type="spellStart"/>
+      <w:r>
+        <w:t>NonUniformIntronCover</w:t>
+      </w:r>
+      <w:proofErr w:type="spellEnd"/>
+      <w:r>
+        <w:t>” warning</w:t>
       </w:r>
       <w:r>
         <w:t xml:space="preserve"> and those that </w:t>
       </w:r>
       <w:r>
-        <w:t xml:space="preserve">had anything but “clean” listed in the GeneIntronDetails </w:t>
+        <w:t xml:space="preserve">had anything but “clean” listed in the </w:t>
+      </w:r>
+      <w:proofErr w:type="spellStart"/>
+      <w:r>
+        <w:t>GeneIntronDetails</w:t>
+      </w:r>
+      <w:proofErr w:type="spellEnd"/>
+      <w:r>
+        <w:t xml:space="preserve"> </w:t>
       </w:r>
       <w:r>
         <w:t xml:space="preserve">output </w:t>
@@ -10095,7 +11210,15 @@
         <w:t xml:space="preserve"> </w:t>
       </w:r>
       <w:r>
-        <w:t>"known-exon+anti-near",</w:t>
+        <w:t>"</w:t>
+      </w:r>
+      <w:proofErr w:type="spellStart"/>
+      <w:r>
+        <w:t>known-exon+anti-near</w:t>
+      </w:r>
+      <w:proofErr w:type="spellEnd"/>
+      <w:r>
+        <w:t>",</w:t>
       </w:r>
       <w:r>
         <w:t xml:space="preserve"> </w:t>
@@ -10107,7 +11230,15 @@
         <w:t xml:space="preserve"> and </w:t>
       </w:r>
       <w:r>
-        <w:t>"known-exon+anti-near+anti-over"</w:t>
+        <w:t>"</w:t>
+      </w:r>
+      <w:proofErr w:type="spellStart"/>
+      <w:r>
+        <w:t>known-exon+anti-near+anti-over</w:t>
+      </w:r>
+      <w:proofErr w:type="spellEnd"/>
+      <w:r>
+        <w:t>"</w:t>
       </w:r>
       <w:r>
         <w:t>)</w:t>
@@ -10218,8 +11349,13 @@
         </w:rPr>
         <w:t xml:space="preserve">introns (from the </w:t>
       </w:r>
-      <w:r>
-        <w:t>GeneIntronDetails output column)</w:t>
+      <w:proofErr w:type="spellStart"/>
+      <w:r>
+        <w:t>GeneIntronDetails</w:t>
+      </w:r>
+      <w:proofErr w:type="spellEnd"/>
+      <w:r>
+        <w:t xml:space="preserve"> output column)</w:t>
       </w:r>
       <w:r>
         <w:t xml:space="preserve">, then filtering </w:t>
@@ -10285,15 +11421,23 @@
           <w:rFonts w:eastAsia="Times New Roman" w:cs="Times New Roman"/>
           <w:color w:val="000000"/>
         </w:rPr>
-        <w:t xml:space="preserve"> function from IRFinder to calculate differential intron retention between fraction in prenatal and adult, and by age in </w:t>
-      </w:r>
-      <w:r>
-        <w:rPr>
-          <w:rFonts w:eastAsia="Times New Roman" w:cs="Times New Roman"/>
-          <w:color w:val="000000"/>
-        </w:rPr>
-        <w:lastRenderedPageBreak/>
-        <w:t>nucleus and cytoplasm</w:t>
+        <w:t xml:space="preserve"> function from </w:t>
+      </w:r>
+      <w:proofErr w:type="spellStart"/>
+      <w:r>
+        <w:rPr>
+          <w:rFonts w:eastAsia="Times New Roman" w:cs="Times New Roman"/>
+          <w:color w:val="000000"/>
+        </w:rPr>
+        <w:t>IRFinder</w:t>
+      </w:r>
+      <w:proofErr w:type="spellEnd"/>
+      <w:r>
+        <w:rPr>
+          <w:rFonts w:eastAsia="Times New Roman" w:cs="Times New Roman"/>
+          <w:color w:val="000000"/>
+        </w:rPr>
+        <w:t xml:space="preserve"> to calculate differential intron retention between fraction in prenatal and adult, and by age in nucleus and cytoplasm</w:t>
       </w:r>
       <w:r>
         <w:rPr>
@@ -10302,8 +11446,21 @@
         </w:rPr>
         <w:t xml:space="preserve">, using the </w:t>
       </w:r>
-      <w:r>
-        <w:t xml:space="preserve">Audic and Claverie </w:t>
+      <w:proofErr w:type="spellStart"/>
+      <w:r>
+        <w:t>Audic</w:t>
+      </w:r>
+      <w:proofErr w:type="spellEnd"/>
+      <w:r>
+        <w:t xml:space="preserve"> and </w:t>
+      </w:r>
+      <w:proofErr w:type="spellStart"/>
+      <w:r>
+        <w:t>Claverie</w:t>
+      </w:r>
+      <w:proofErr w:type="spellEnd"/>
+      <w:r>
+        <w:t xml:space="preserve"> </w:t>
       </w:r>
       <w:r>
         <w:t>test</w:t>
@@ -10320,7 +11477,32 @@
           <w:rFonts w:eastAsia="Times New Roman" w:cs="Times New Roman"/>
           <w:color w:val="000000"/>
         </w:rPr>
-        <w:t>ted the false discovery rate using p.adjust() and setting the n parameter to the total number of clean, non-constitutively splice introns in each comparison.</w:t>
+        <w:t xml:space="preserve">ted the false discovery rate using </w:t>
+      </w:r>
+      <w:proofErr w:type="spellStart"/>
+      <w:proofErr w:type="gramStart"/>
+      <w:r>
+        <w:rPr>
+          <w:rFonts w:eastAsia="Times New Roman" w:cs="Times New Roman"/>
+          <w:color w:val="000000"/>
+        </w:rPr>
+        <w:t>p.adjust</w:t>
+      </w:r>
+      <w:proofErr w:type="spellEnd"/>
+      <w:r>
+        <w:rPr>
+          <w:rFonts w:eastAsia="Times New Roman" w:cs="Times New Roman"/>
+          <w:color w:val="000000"/>
+        </w:rPr>
+        <w:t>(</w:t>
+      </w:r>
+      <w:proofErr w:type="gramEnd"/>
+      <w:r>
+        <w:rPr>
+          <w:rFonts w:eastAsia="Times New Roman" w:cs="Times New Roman"/>
+          <w:color w:val="000000"/>
+        </w:rPr>
+        <w:t>) and setting the n parameter to the total number of clean, non-constitutively splice introns in each comparison.</w:t>
       </w:r>
       <w:r>
         <w:rPr>
@@ -10359,14 +11541,55 @@
           <w:rFonts w:eastAsia="Times New Roman" w:cs="Times New Roman"/>
           <w:color w:val="000000"/>
         </w:rPr>
-        <w:t xml:space="preserve">Repetitive elements in introns were analyzed by downloading the RepeatMasker track from the UCSC </w:t>
-      </w:r>
-      <w:r>
-        <w:rPr>
-          <w:rFonts w:eastAsia="Times New Roman" w:cs="Times New Roman"/>
-          <w:color w:val="000000"/>
-        </w:rPr>
-        <w:t>Table Browser (hg19) and finding overlaps using findOverlaps() from the GenomicRanges</w:t>
+        <w:t xml:space="preserve">Repetitive elements in introns were analyzed by downloading the </w:t>
+      </w:r>
+      <w:proofErr w:type="spellStart"/>
+      <w:r>
+        <w:rPr>
+          <w:rFonts w:eastAsia="Times New Roman" w:cs="Times New Roman"/>
+          <w:color w:val="000000"/>
+        </w:rPr>
+        <w:t>RepeatMasker</w:t>
+      </w:r>
+      <w:proofErr w:type="spellEnd"/>
+      <w:r>
+        <w:rPr>
+          <w:rFonts w:eastAsia="Times New Roman" w:cs="Times New Roman"/>
+          <w:color w:val="000000"/>
+        </w:rPr>
+        <w:t xml:space="preserve"> track from the UCSC </w:t>
+      </w:r>
+      <w:r>
+        <w:rPr>
+          <w:rFonts w:eastAsia="Times New Roman" w:cs="Times New Roman"/>
+          <w:color w:val="000000"/>
+        </w:rPr>
+        <w:t xml:space="preserve">Table Browser (hg19) and finding overlaps using </w:t>
+      </w:r>
+      <w:proofErr w:type="spellStart"/>
+      <w:proofErr w:type="gramStart"/>
+      <w:r>
+        <w:rPr>
+          <w:rFonts w:eastAsia="Times New Roman" w:cs="Times New Roman"/>
+          <w:color w:val="000000"/>
+        </w:rPr>
+        <w:t>findOverlaps</w:t>
+      </w:r>
+      <w:proofErr w:type="spellEnd"/>
+      <w:r>
+        <w:rPr>
+          <w:rFonts w:eastAsia="Times New Roman" w:cs="Times New Roman"/>
+          <w:color w:val="000000"/>
+        </w:rPr>
+        <w:t>(</w:t>
+      </w:r>
+      <w:proofErr w:type="gramEnd"/>
+      <w:r>
+        <w:rPr>
+          <w:rFonts w:eastAsia="Times New Roman" w:cs="Times New Roman"/>
+          <w:color w:val="000000"/>
+        </w:rPr>
+        <w:t>) from the GenomicRanges</w:t>
       </w:r>
       <w:r>
         <w:rPr>
@@ -10410,7 +11633,23 @@
           <w:rFonts w:eastAsia="Times New Roman" w:cs="Times New Roman"/>
           <w:color w:val="000000"/>
         </w:rPr>
-        <w:t xml:space="preserve"> bioconductor package. </w:t>
+        <w:t xml:space="preserve"> </w:t>
+      </w:r>
+      <w:proofErr w:type="spellStart"/>
+      <w:r>
+        <w:rPr>
+          <w:rFonts w:eastAsia="Times New Roman" w:cs="Times New Roman"/>
+          <w:color w:val="000000"/>
+        </w:rPr>
+        <w:t>bioconductor</w:t>
+      </w:r>
+      <w:proofErr w:type="spellEnd"/>
+      <w:r>
+        <w:rPr>
+          <w:rFonts w:eastAsia="Times New Roman" w:cs="Times New Roman"/>
+          <w:color w:val="000000"/>
+        </w:rPr>
+        <w:t xml:space="preserve"> package. </w:t>
       </w:r>
     </w:p>
     <w:p/>
@@ -10431,7 +11670,15 @@
       </w:pPr>
       <w:r>
         <w:tab/>
-        <w:t>RNA editing sites were called in the 12 PolyA samples as described previously</w:t>
+        <w:t xml:space="preserve">RNA editing sites were called in the 12 </w:t>
+      </w:r>
+      <w:proofErr w:type="spellStart"/>
+      <w:r>
+        <w:t>PolyA</w:t>
+      </w:r>
+      <w:proofErr w:type="spellEnd"/>
+      <w:r>
+        <w:t xml:space="preserve"> samples as described previously</w:t>
       </w:r>
       <w:r>
         <w:fldChar w:fldCharType="begin" w:fldLock="1"/>
@@ -10478,7 +11725,15 @@
         <w:fldChar w:fldCharType="end"/>
       </w:r>
       <w:r>
-        <w:t xml:space="preserve"> bioconductor package and a transcription database object built on </w:t>
+        <w:t xml:space="preserve"> </w:t>
+      </w:r>
+      <w:proofErr w:type="spellStart"/>
+      <w:r>
+        <w:t>bioconductor</w:t>
+      </w:r>
+      <w:proofErr w:type="spellEnd"/>
+      <w:r>
+        <w:t xml:space="preserve"> package and a transcription database object built on </w:t>
       </w:r>
       <w:r>
         <w:t>GENCODE (release 25, lift 37)</w:t>
@@ -10491,7 +11746,48 @@
           <w:rFonts w:eastAsia="Times New Roman" w:cs="Times New Roman"/>
           <w:color w:val="000000"/>
         </w:rPr>
-        <w:t>the RepeatMasker track downloaded from the UCSC Table Browser (hg19) by finding overlaps using findOverlaps() from the GenomicRanges</w:t>
+        <w:t xml:space="preserve">the </w:t>
+      </w:r>
+      <w:proofErr w:type="spellStart"/>
+      <w:r>
+        <w:rPr>
+          <w:rFonts w:eastAsia="Times New Roman" w:cs="Times New Roman"/>
+          <w:color w:val="000000"/>
+        </w:rPr>
+        <w:t>RepeatMasker</w:t>
+      </w:r>
+      <w:proofErr w:type="spellEnd"/>
+      <w:r>
+        <w:rPr>
+          <w:rFonts w:eastAsia="Times New Roman" w:cs="Times New Roman"/>
+          <w:color w:val="000000"/>
+        </w:rPr>
+        <w:t xml:space="preserve"> track downloaded from the UCSC Table Browser (hg19) by finding overlaps using </w:t>
+      </w:r>
+      <w:proofErr w:type="spellStart"/>
+      <w:proofErr w:type="gramStart"/>
+      <w:r>
+        <w:rPr>
+          <w:rFonts w:eastAsia="Times New Roman" w:cs="Times New Roman"/>
+          <w:color w:val="000000"/>
+        </w:rPr>
+        <w:t>findOverlaps</w:t>
+      </w:r>
+      <w:proofErr w:type="spellEnd"/>
+      <w:r>
+        <w:rPr>
+          <w:rFonts w:eastAsia="Times New Roman" w:cs="Times New Roman"/>
+          <w:color w:val="000000"/>
+        </w:rPr>
+        <w:t>(</w:t>
+      </w:r>
+      <w:proofErr w:type="gramEnd"/>
+      <w:r>
+        <w:rPr>
+          <w:rFonts w:eastAsia="Times New Roman" w:cs="Times New Roman"/>
+          <w:color w:val="000000"/>
+        </w:rPr>
+        <w:t>) from the GenomicRanges</w:t>
       </w:r>
       <w:r>
         <w:rPr>
@@ -10535,7 +11831,48 @@
           <w:rFonts w:eastAsia="Times New Roman" w:cs="Times New Roman"/>
           <w:color w:val="000000"/>
         </w:rPr>
-        <w:t xml:space="preserve"> bioconductor package. We compared the editing sites identified in this study with previously identified editing sites using findOverlaps(). We examined the </w:t>
+        <w:t xml:space="preserve"> </w:t>
+      </w:r>
+      <w:proofErr w:type="spellStart"/>
+      <w:r>
+        <w:rPr>
+          <w:rFonts w:eastAsia="Times New Roman" w:cs="Times New Roman"/>
+          <w:color w:val="000000"/>
+        </w:rPr>
+        <w:t>bioconductor</w:t>
+      </w:r>
+      <w:proofErr w:type="spellEnd"/>
+      <w:r>
+        <w:rPr>
+          <w:rFonts w:eastAsia="Times New Roman" w:cs="Times New Roman"/>
+          <w:color w:val="000000"/>
+        </w:rPr>
+        <w:t xml:space="preserve"> package. We compared the editing sites identified in this study with previously identified editing sites using </w:t>
+      </w:r>
+      <w:proofErr w:type="spellStart"/>
+      <w:proofErr w:type="gramStart"/>
+      <w:r>
+        <w:rPr>
+          <w:rFonts w:eastAsia="Times New Roman" w:cs="Times New Roman"/>
+          <w:color w:val="000000"/>
+        </w:rPr>
+        <w:t>findOverlaps</w:t>
+      </w:r>
+      <w:proofErr w:type="spellEnd"/>
+      <w:r>
+        <w:rPr>
+          <w:rFonts w:eastAsia="Times New Roman" w:cs="Times New Roman"/>
+          <w:color w:val="000000"/>
+        </w:rPr>
+        <w:t>(</w:t>
+      </w:r>
+      <w:proofErr w:type="gramEnd"/>
+      <w:r>
+        <w:rPr>
+          <w:rFonts w:eastAsia="Times New Roman" w:cs="Times New Roman"/>
+          <w:color w:val="000000"/>
+        </w:rPr>
+        <w:t xml:space="preserve">). We examined the </w:t>
       </w:r>
       <w:r>
         <w:rPr>
@@ -10544,12 +11881,21 @@
         </w:rPr>
         <w:t xml:space="preserve">effect of fraction, age, and the interaction of the two on editing rate in the 1,025 sites present in all samples by first filtering the sites to those with a finite and non-NA </w:t>
       </w:r>
-      <w:r>
-        <w:rPr>
-          <w:rFonts w:eastAsia="Times New Roman" w:cs="Times New Roman"/>
-          <w:color w:val="000000"/>
-        </w:rPr>
-        <w:t>logit-transformed editing rate</w:t>
+      <w:proofErr w:type="spellStart"/>
+      <w:r>
+        <w:rPr>
+          <w:rFonts w:eastAsia="Times New Roman" w:cs="Times New Roman"/>
+          <w:color w:val="000000"/>
+        </w:rPr>
+        <w:t>logit</w:t>
+      </w:r>
+      <w:proofErr w:type="spellEnd"/>
+      <w:r>
+        <w:rPr>
+          <w:rFonts w:eastAsia="Times New Roman" w:cs="Times New Roman"/>
+          <w:color w:val="000000"/>
+        </w:rPr>
+        <w:t>-transformed editing rate</w:t>
       </w:r>
       <w:r>
         <w:rPr>
@@ -10628,12 +11974,21 @@
         </w:rPr>
         <w:t xml:space="preserve"> </w:t>
       </w:r>
-      <w:r>
-        <w:rPr>
-          <w:rFonts w:eastAsia="Times New Roman" w:cs="Times New Roman"/>
-          <w:color w:val="000000"/>
-        </w:rPr>
-        <w:t>Age:F</w:t>
+      <w:proofErr w:type="spellStart"/>
+      <w:r>
+        <w:rPr>
+          <w:rFonts w:eastAsia="Times New Roman" w:cs="Times New Roman"/>
+          <w:color w:val="000000"/>
+        </w:rPr>
+        <w:t>Age</w:t>
+      </w:r>
+      <w:proofErr w:type="gramStart"/>
+      <w:r>
+        <w:rPr>
+          <w:rFonts w:eastAsia="Times New Roman" w:cs="Times New Roman"/>
+          <w:color w:val="000000"/>
+        </w:rPr>
+        <w:t>:F</w:t>
       </w:r>
       <w:r>
         <w:rPr>
@@ -10642,6 +11997,8 @@
         </w:rPr>
         <w:t>raction</w:t>
       </w:r>
+      <w:proofErr w:type="spellEnd"/>
+      <w:proofErr w:type="gramEnd"/>
       <w:r>
         <w:rPr>
           <w:rFonts w:eastAsia="Times New Roman" w:cs="Times New Roman"/>
@@ -10680,6 +12037,8 @@
         </w:rPr>
         <w:t xml:space="preserve">We assigned each editing site to the nearest gene using </w:t>
       </w:r>
+      <w:proofErr w:type="spellStart"/>
+      <w:proofErr w:type="gramStart"/>
       <w:r>
         <w:rPr>
           <w:rFonts w:eastAsia="Times New Roman" w:cs="Times New Roman"/>
@@ -10687,12 +12046,37 @@
         </w:rPr>
         <w:t>distanceToNearest</w:t>
       </w:r>
-      <w:r>
-        <w:rPr>
-          <w:rFonts w:eastAsia="Times New Roman" w:cs="Times New Roman"/>
-          <w:color w:val="000000"/>
-        </w:rPr>
-        <w:t xml:space="preserve">() from the GenomicRanges package and compared the location of the site by fraction or age with the expression enrichment using the </w:t>
+      <w:proofErr w:type="spellEnd"/>
+      <w:r>
+        <w:rPr>
+          <w:rFonts w:eastAsia="Times New Roman" w:cs="Times New Roman"/>
+          <w:color w:val="000000"/>
+        </w:rPr>
+        <w:t>(</w:t>
+      </w:r>
+      <w:proofErr w:type="gramEnd"/>
+      <w:r>
+        <w:rPr>
+          <w:rFonts w:eastAsia="Times New Roman" w:cs="Times New Roman"/>
+          <w:color w:val="000000"/>
+        </w:rPr>
+        <w:t xml:space="preserve">) from the </w:t>
+      </w:r>
+      <w:proofErr w:type="spellStart"/>
+      <w:r>
+        <w:rPr>
+          <w:rFonts w:eastAsia="Times New Roman" w:cs="Times New Roman"/>
+          <w:color w:val="000000"/>
+        </w:rPr>
+        <w:t>GenomicRanges</w:t>
+      </w:r>
+      <w:proofErr w:type="spellEnd"/>
+      <w:r>
+        <w:rPr>
+          <w:rFonts w:eastAsia="Times New Roman" w:cs="Times New Roman"/>
+          <w:color w:val="000000"/>
+        </w:rPr>
+        <w:t xml:space="preserve"> package and compared the location of the site by fraction or age with the expression enrichment using the </w:t>
       </w:r>
       <w:r>
         <w:rPr>
@@ -10708,13 +12092,24 @@
         </w:rPr>
         <w:t xml:space="preserve"> exact test. We identified KEGG pathway enrichment using </w:t>
       </w:r>
-      <w:r>
-        <w:rPr>
-          <w:rFonts w:eastAsia="Times New Roman" w:cs="Times New Roman"/>
-          <w:color w:val="000000"/>
-        </w:rPr>
-        <w:t>compareCluster(</w:t>
-      </w:r>
+      <w:proofErr w:type="spellStart"/>
+      <w:proofErr w:type="gramStart"/>
+      <w:r>
+        <w:rPr>
+          <w:rFonts w:eastAsia="Times New Roman" w:cs="Times New Roman"/>
+          <w:color w:val="000000"/>
+        </w:rPr>
+        <w:t>compareCluster</w:t>
+      </w:r>
+      <w:proofErr w:type="spellEnd"/>
+      <w:r>
+        <w:rPr>
+          <w:rFonts w:eastAsia="Times New Roman" w:cs="Times New Roman"/>
+          <w:color w:val="000000"/>
+        </w:rPr>
+        <w:t>(</w:t>
+      </w:r>
+      <w:proofErr w:type="gramEnd"/>
       <w:r>
         <w:rPr>
           <w:rFonts w:eastAsia="Times New Roman" w:cs="Times New Roman"/>
@@ -10727,8 +12122,17 @@
           <w:rFonts w:eastAsia="Times New Roman" w:cs="Times New Roman"/>
           <w:color w:val="000000"/>
         </w:rPr>
-        <w:t>"enrichKEGG</w:t>
-      </w:r>
+        <w:t>"</w:t>
+      </w:r>
+      <w:proofErr w:type="spellStart"/>
+      <w:r>
+        <w:rPr>
+          <w:rFonts w:eastAsia="Times New Roman" w:cs="Times New Roman"/>
+          <w:color w:val="000000"/>
+        </w:rPr>
+        <w:t>enrichKEGG</w:t>
+      </w:r>
+      <w:proofErr w:type="spellEnd"/>
       <w:r>
         <w:rPr>
           <w:rFonts w:eastAsia="Times New Roman" w:cs="Times New Roman"/>
@@ -10790,10 +12194,31 @@
         <w:fldChar w:fldCharType="end"/>
       </w:r>
       <w:r>
-        <w:t xml:space="preserve"> to quantify the enrichment of RNA binding protein (RBP) motifs overlapping the editing sites. We used a region of 10 bases in both direction of an editing site and the RBPMap database of 114 human RBP motifs as input, and calculated the false discovery rate </w:t>
-      </w:r>
-      <w:r>
-        <w:t xml:space="preserve">using p.adjust() and setting the n to </w:t>
+        <w:t xml:space="preserve"> to quantify the enrichment of RNA binding protein (RBP) motifs overlapping the editing sites. We used a region of 10 bases in both direction of an editing site and the </w:t>
+      </w:r>
+      <w:proofErr w:type="spellStart"/>
+      <w:r>
+        <w:t>RBPMap</w:t>
+      </w:r>
+      <w:proofErr w:type="spellEnd"/>
+      <w:r>
+        <w:t xml:space="preserve"> database of 114 human RBP motifs as input, and calculated the false discovery rate </w:t>
+      </w:r>
+      <w:r>
+        <w:t xml:space="preserve">using </w:t>
+      </w:r>
+      <w:proofErr w:type="spellStart"/>
+      <w:proofErr w:type="gramStart"/>
+      <w:r>
+        <w:t>p.adjust</w:t>
+      </w:r>
+      <w:proofErr w:type="spellEnd"/>
+      <w:r>
+        <w:t>(</w:t>
+      </w:r>
+      <w:proofErr w:type="gramEnd"/>
+      <w:r>
+        <w:t xml:space="preserve">) and setting the n to </w:t>
       </w:r>
       <w:r>
         <w:t>2</w:t>
@@ -10823,7 +12248,15 @@
         <w:t>907</w:t>
       </w:r>
       <w:r>
-        <w:t xml:space="preserve"> A-to-I editing sites input to RBPMap. The motifs were further filtered to those with FDR</w:t>
+        <w:t xml:space="preserve"> A-to-I editing sites input to </w:t>
+      </w:r>
+      <w:proofErr w:type="spellStart"/>
+      <w:r>
+        <w:t>RBPMap</w:t>
+      </w:r>
+      <w:proofErr w:type="spellEnd"/>
+      <w:r>
+        <w:t>. The motifs were further filtered to those with FDR</w:t>
       </w:r>
       <w:r>
         <w:rPr>
@@ -10866,7 +12299,6 @@
           <w:sz w:val="22"/>
           <w:szCs w:val="22"/>
         </w:rPr>
-        <w:lastRenderedPageBreak/>
         <w:t>References</w:t>
       </w:r>
     </w:p>
@@ -11523,16 +12955,7 @@
           <w:sz w:val="22"/>
         </w:rPr>
         <w:tab/>
-        <w:t xml:space="preserve">Boutz PL, Bhutkar A, Sharp PA. Detained introns are a novel, widespread class of </w:t>
-      </w:r>
-      <w:r>
-        <w:rPr>
-          <w:rFonts w:ascii="Cambria" w:hAnsi="Cambria"/>
-          <w:noProof/>
-          <w:sz w:val="22"/>
-        </w:rPr>
-        <w:lastRenderedPageBreak/>
-        <w:t xml:space="preserve">post-transcriptionally spliced introns. </w:t>
+        <w:t xml:space="preserve">Boutz PL, Bhutkar A, Sharp PA. Detained introns are a novel, widespread class of post-transcriptionally spliced introns. </w:t>
       </w:r>
       <w:r>
         <w:rPr>
@@ -15875,6 +17298,7 @@
   <w:style w:type="character" w:default="1" w:styleId="DefaultParagraphFont">
     <w:name w:val="Default Paragraph Font"/>
     <w:uiPriority w:val="1"/>
+    <w:semiHidden/>
     <w:unhideWhenUsed/>
   </w:style>
   <w:style w:type="table" w:default="1" w:styleId="TableNormal">
@@ -16318,6 +17742,7 @@
   <w:style w:type="character" w:default="1" w:styleId="DefaultParagraphFont">
     <w:name w:val="Default Paragraph Font"/>
     <w:uiPriority w:val="1"/>
+    <w:semiHidden/>
     <w:unhideWhenUsed/>
   </w:style>
   <w:style w:type="table" w:default="1" w:styleId="TableNormal">
@@ -16885,7 +18310,7 @@
 </file>
 
 <file path=customXml/itemProps1.xml><?xml version="1.0" encoding="utf-8"?>
-<ds:datastoreItem xmlns:ds="http://schemas.openxmlformats.org/officeDocument/2006/customXml" ds:itemID="{8EC3B98E-6463-C44C-8006-65005E807812}">
+<ds:datastoreItem xmlns:ds="http://schemas.openxmlformats.org/officeDocument/2006/customXml" ds:itemID="{376063EE-4266-2C4B-A2DF-123868B2D01F}">
   <ds:schemaRefs>
     <ds:schemaRef ds:uri="http://schemas.openxmlformats.org/officeDocument/2006/bibliography"/>
   </ds:schemaRefs>

</xml_diff>